<commit_message>
Actualizacion de documentacion 25-06-20
</commit_message>
<xml_diff>
--- a/doc/MAQUETA DE DVS.docx
+++ b/doc/MAQUETA DE DVS.docx
@@ -126,7 +126,19 @@
         <w:rPr>
           <w:lang w:val="es-ES"/>
         </w:rPr>
-        <w:t>uración del Network Adaptor está</w:t>
+        <w:t>uración del Network Adapt</w:t>
+      </w:r>
+      <w:r>
+        <w:rPr>
+          <w:lang w:val="es-ES"/>
+        </w:rPr>
+        <w:t>e</w:t>
+      </w:r>
+      <w:r>
+        <w:rPr>
+          <w:lang w:val="es-ES"/>
+        </w:rPr>
+        <w:t>r está</w:t>
       </w:r>
       <w:r>
         <w:rPr>
@@ -166,19 +178,7 @@
         <w:rPr>
           <w:lang w:val="es-ES"/>
         </w:rPr>
-        <w:t xml:space="preserve">La dirección IP del NODE0 es 192.168.1.100 y para NODE1 debe ser </w:t>
-      </w:r>
-      <w:r>
-        <w:rPr>
-          <w:lang w:val="es-ES"/>
-        </w:rPr>
-        <w:t>192.168.1</w:t>
-      </w:r>
-      <w:r>
-        <w:rPr>
-          <w:lang w:val="es-ES"/>
-        </w:rPr>
-        <w:t>.101 y asi sucesivamente.</w:t>
+        <w:t>La dirección IP del NODE0 es 192.168.1.100 y para NODE1 debe ser 192.168.1.101 y asi sucesivamente.</w:t>
       </w:r>
       <w:r>
         <w:rPr>
@@ -190,8 +190,14 @@
     <w:p>
       <w:pPr>
         <w:pStyle w:val="code"/>
-      </w:pPr>
-      <w:r>
+        <w:rPr>
+          <w:lang w:val="es-ES"/>
+        </w:rPr>
+      </w:pPr>
+      <w:r>
+        <w:rPr>
+          <w:lang w:val="es-ES"/>
+        </w:rPr>
         <w:t>root@node0:/usr/src/dvs/dvs-apps# cat /etc/network/interfaces</w:t>
       </w:r>
     </w:p>
@@ -345,7 +351,16 @@
       </w:r>
       <w:proofErr w:type="gramEnd"/>
       <w:r>
-        <w:t xml:space="preserve"> 192.168.1.2</w:t>
+        <w:t xml:space="preserve"> 192.168.</w:t>
+      </w:r>
+      <w:r>
+        <w:t>1</w:t>
+      </w:r>
+      <w:r>
+        <w:t>.2</w:t>
+      </w:r>
+      <w:r>
+        <w:t>55</w:t>
       </w:r>
     </w:p>
     <w:p>
@@ -353,21 +368,35 @@
         <w:spacing w:after="0" w:line="240" w:lineRule="auto"/>
         <w:jc w:val="both"/>
         <w:rPr>
-          <w:lang w:val="es-ES"/>
-        </w:rPr>
-      </w:pPr>
-    </w:p>
-    <w:p>
-      <w:pPr>
-        <w:rPr>
-          <w:lang w:val="es-ES"/>
-        </w:rPr>
-      </w:pPr>
-      <w:r>
-        <w:rPr>
-          <w:lang w:val="es-ES"/>
-        </w:rPr>
-        <w:t>IMPORTANTE. No borrar la interface de LOOPBACK!!</w:t>
+          <w:lang w:val="en-US"/>
+        </w:rPr>
+      </w:pPr>
+    </w:p>
+    <w:p>
+      <w:pPr>
+        <w:rPr>
+          <w:lang w:val="es-ES"/>
+        </w:rPr>
+      </w:pPr>
+      <w:proofErr w:type="gramStart"/>
+      <w:r>
+        <w:rPr>
+          <w:lang w:val="en-US"/>
+        </w:rPr>
+        <w:t>IMPORTANTE.</w:t>
+      </w:r>
+      <w:proofErr w:type="gramEnd"/>
+      <w:r>
+        <w:rPr>
+          <w:lang w:val="en-US"/>
+        </w:rPr>
+        <w:t xml:space="preserve"> </w:t>
+      </w:r>
+      <w:r>
+        <w:rPr>
+          <w:lang w:val="es-ES"/>
+        </w:rPr>
+        <w:t>No borrar la interface de LOOPBACK!!</w:t>
       </w:r>
       <w:r>
         <w:rPr>
@@ -486,12 +515,12 @@
       <w:pPr>
         <w:pStyle w:val="code"/>
         <w:rPr>
-          <w:lang w:val="es-ES"/>
-        </w:rPr>
-      </w:pPr>
-      <w:r>
-        <w:rPr>
-          <w:lang w:val="es-ES"/>
+          <w:lang w:val="en-US"/>
+        </w:rPr>
+      </w:pPr>
+      <w:r>
+        <w:rPr>
+          <w:lang w:val="en-US"/>
         </w:rPr>
         <w:t xml:space="preserve">root@node0:~# cat /etc/hostname </w:t>
       </w:r>
@@ -500,12 +529,12 @@
       <w:pPr>
         <w:pStyle w:val="code"/>
         <w:rPr>
-          <w:lang w:val="es-ES"/>
-        </w:rPr>
-      </w:pPr>
-      <w:r>
-        <w:rPr>
-          <w:lang w:val="es-ES"/>
+          <w:lang w:val="en-US"/>
+        </w:rPr>
+      </w:pPr>
+      <w:r>
+        <w:rPr>
+          <w:lang w:val="en-US"/>
         </w:rPr>
         <w:t>node0</w:t>
       </w:r>
@@ -513,7 +542,7 @@
     <w:p>
       <w:pPr>
         <w:rPr>
-          <w:lang w:val="es-ES"/>
+          <w:lang w:val="en-US"/>
         </w:rPr>
       </w:pPr>
     </w:p>
@@ -591,7 +620,7 @@
       <w:pPr>
         <w:jc w:val="both"/>
         <w:rPr>
-          <w:lang w:val="es-ES"/>
+          <w:lang w:val="en-US"/>
         </w:rPr>
       </w:pPr>
     </w:p>
@@ -625,25 +654,7 @@
         <w:rPr>
           <w:lang w:val="es-ES"/>
         </w:rPr>
-        <w:t xml:space="preserve">hacer </w:t>
-      </w:r>
-      <w:r>
-        <w:rPr>
-          <w:lang w:val="es-ES"/>
-        </w:rPr>
-        <w:t xml:space="preserve">ping </w:t>
-      </w:r>
-      <w:r>
-        <w:rPr>
-          <w:lang w:val="es-ES"/>
-        </w:rPr>
-        <w:t xml:space="preserve">desde su PC al NODO0 </w:t>
-      </w:r>
-      <w:r>
-        <w:rPr>
-          <w:lang w:val="es-ES"/>
-        </w:rPr>
-        <w:t>y viceversa usando direcciones IP.</w:t>
+        <w:t>hacer ping desde su PC al NODO0 y viceversa usando direcciones IP.</w:t>
       </w:r>
     </w:p>
     <w:p>
@@ -885,22 +896,37 @@
     <w:p>
       <w:pPr>
         <w:pStyle w:val="code"/>
-      </w:pPr>
-      <w:r>
+        <w:rPr>
+          <w:lang w:val="es-ES"/>
+        </w:rPr>
+      </w:pPr>
+      <w:r>
+        <w:rPr>
+          <w:lang w:val="es-ES"/>
+        </w:rPr>
         <w:t xml:space="preserve">root@node0:~# cat /etc/debian_version </w:t>
       </w:r>
     </w:p>
     <w:p>
       <w:pPr>
         <w:pStyle w:val="code"/>
-      </w:pPr>
-      <w:r>
+        <w:rPr>
+          <w:lang w:val="es-ES"/>
+        </w:rPr>
+      </w:pPr>
+      <w:r>
+        <w:rPr>
+          <w:lang w:val="es-ES"/>
+        </w:rPr>
         <w:t>9.6</w:t>
       </w:r>
     </w:p>
     <w:p>
       <w:pPr>
         <w:pStyle w:val="code"/>
+        <w:rPr>
+          <w:lang w:val="es-ES"/>
+        </w:rPr>
       </w:pPr>
     </w:p>
     <w:p>
@@ -979,25 +1005,7 @@
         <w:rPr>
           <w:lang w:val="es-ES"/>
         </w:rPr>
-        <w:t xml:space="preserve">Crear otro directorio </w:t>
-      </w:r>
-      <w:r>
-        <w:rPr>
-          <w:lang w:val="es-ES"/>
-        </w:rPr>
-        <w:t>con el nombre</w:t>
-      </w:r>
-      <w:r>
-        <w:rPr>
-          <w:lang w:val="es-ES"/>
-        </w:rPr>
-        <w:t xml:space="preserve"> del nodo </w:t>
-      </w:r>
-      <w:r>
-        <w:rPr>
-          <w:lang w:val="es-ES"/>
-        </w:rPr>
-        <w:t>correspondiente.</w:t>
+        <w:t>Crear otro directorio con el nombre del nodo correspondiente.</w:t>
       </w:r>
     </w:p>
     <w:p>
@@ -1943,12 +1951,12 @@
     <w:p>
       <w:pPr>
         <w:rPr>
-          <w:lang w:val="es-ES"/>
-        </w:rPr>
-      </w:pPr>
-      <w:r>
-        <w:rPr>
-          <w:lang w:val="es-ES"/>
+          <w:lang w:val="en"/>
+        </w:rPr>
+      </w:pPr>
+      <w:r>
+        <w:rPr>
+          <w:lang w:val="en"/>
         </w:rPr>
         <w:br w:type="page"/>
       </w:r>
@@ -2043,13 +2051,7 @@
       </w:r>
       <w:r>
         <w:tab/>
-        <w:t>&lt;&lt; example of a char</w:t>
-      </w:r>
-      <w:r>
-        <w:t xml:space="preserve"> </w:t>
-      </w:r>
-      <w:r>
-        <w:t>device and IOCTL usage</w:t>
+        <w:t>&lt;&lt; example of a char device and IOCTL usage</w:t>
       </w:r>
     </w:p>
     <w:p>
@@ -2244,13 +2246,7 @@
       </w:r>
       <w:r>
         <w:tab/>
-        <w:t>&lt;&lt;</w:t>
-      </w:r>
-      <w:r>
-        <w:t xml:space="preserve"> </w:t>
-      </w:r>
-      <w:r>
-        <w:t>common header files (for kernel, lib, users)</w:t>
+        <w:t>&lt;&lt; common header files (for kernel, lib, users)</w:t>
       </w:r>
     </w:p>
     <w:p>
@@ -2354,12 +2350,15 @@
     <w:p>
       <w:pPr>
         <w:pStyle w:val="code"/>
-      </w:pPr>
-      <w:r>
-        <w:t>└── spread-src-5.0.1</w:t>
-      </w:r>
-      <w:r>
-        <w:t xml:space="preserve">   &lt;&lt; the spread toolkit</w:t>
+        <w:rPr>
+          <w:lang w:val="es-ES"/>
+        </w:rPr>
+      </w:pPr>
+      <w:r>
+        <w:rPr>
+          <w:lang w:val="es-ES"/>
+        </w:rPr>
+        <w:t>└── spread-src-5.0.1   &lt;&lt; the spread toolkit</w:t>
       </w:r>
     </w:p>
     <w:p>
@@ -2593,13 +2592,7 @@
         <w:rPr>
           <w:lang w:val="es-ES"/>
         </w:rPr>
-        <w:t>: para</w:t>
-      </w:r>
-      <w:r>
-        <w:rPr>
-          <w:lang w:val="es-ES"/>
-        </w:rPr>
-        <w:t xml:space="preserve"> User Mode Linux</w:t>
+        <w:t>: para User Mode Linux</w:t>
       </w:r>
     </w:p>
     <w:p>
@@ -2678,27 +2671,13 @@
           <w:i/>
           <w:lang w:val="es-ES"/>
         </w:rPr>
-        <w:t>r</w:t>
-      </w:r>
-      <w:r>
-        <w:rPr>
-          <w:b/>
-          <w:i/>
-          <w:lang w:val="es-ES"/>
-        </w:rPr>
-        <w:t>adar</w:t>
-      </w:r>
-      <w:r>
-        <w:rPr>
-          <w:lang w:val="es-ES"/>
-        </w:rPr>
-        <w:t xml:space="preserve">: para </w:t>
-      </w:r>
-      <w:r>
-        <w:rPr>
-          <w:lang w:val="es-ES"/>
-        </w:rPr>
-        <w:t>RADAR</w:t>
+        <w:t>radar</w:t>
+      </w:r>
+      <w:r>
+        <w:rPr>
+          <w:lang w:val="es-ES"/>
+        </w:rPr>
+        <w:t>: para RADAR</w:t>
       </w:r>
     </w:p>
     <w:p>
@@ -2914,7 +2893,7 @@
         <w:rPr>
           <w:b/>
           <w:i/>
-          <w:lang w:val="es-ES"/>
+          <w:lang w:val="en-US"/>
         </w:rPr>
       </w:pPr>
     </w:p>
@@ -2961,78 +2940,76 @@
           <w:i/>
           <w:lang w:val="es-ES"/>
         </w:rPr>
-        <w:t>d</w:t>
+        <w:t>dcid</w:t>
+      </w:r>
+      <w:proofErr w:type="gramEnd"/>
+      <w:r>
+        <w:rPr>
+          <w:lang w:val="es-ES"/>
+        </w:rPr>
+        <w:t xml:space="preserve"> :El ID del DC a registrar en este nodo.</w:t>
+      </w:r>
+    </w:p>
+    <w:p>
+      <w:pPr>
+        <w:jc w:val="both"/>
+        <w:rPr>
+          <w:lang w:val="es-ES"/>
+        </w:rPr>
+      </w:pPr>
+      <w:r>
+        <w:rPr>
+          <w:lang w:val="es-ES"/>
+        </w:rPr>
+        <w:t>La siguiente es la salida por pantalla de ejecutar tests.sh en el NODE0 y registrar el DC0 en el. Durante su ejecución realizará varias detenciones para poder ir viendo el resultado de sus acciones. Solo dar ENTER.</w:t>
+      </w:r>
+    </w:p>
+    <w:p>
+      <w:pPr>
+        <w:pStyle w:val="code"/>
+        <w:rPr>
+          <w:sz w:val="18"/>
+          <w:lang w:val="es-ES"/>
+        </w:rPr>
+      </w:pPr>
+      <w:r>
+        <w:rPr>
+          <w:sz w:val="18"/>
+          <w:lang w:val="es-ES"/>
+        </w:rPr>
+        <w:t xml:space="preserve">root@node0:/usr/src/dvs/dvk-tests# </w:t>
       </w:r>
       <w:r>
         <w:rPr>
           <w:b/>
-          <w:i/>
-          <w:lang w:val="es-ES"/>
-        </w:rPr>
-        <w:t>cid</w:t>
-      </w:r>
-      <w:proofErr w:type="gramEnd"/>
-      <w:r>
-        <w:rPr>
-          <w:lang w:val="es-ES"/>
-        </w:rPr>
-        <w:t xml:space="preserve"> :El ID del DC a registrar en este nodo.</w:t>
-      </w:r>
-    </w:p>
-    <w:p>
-      <w:pPr>
-        <w:jc w:val="both"/>
-        <w:rPr>
-          <w:lang w:val="es-ES"/>
-        </w:rPr>
-      </w:pPr>
-      <w:r>
-        <w:rPr>
-          <w:lang w:val="es-ES"/>
-        </w:rPr>
-        <w:t>La siguiente es la salida por pantalla de ejecutar tests.sh en el NODE0 y registrar el DC0 en el. Durante su ejecución realizará varias detenciones para poder ir viendo el resultado de sus acciones. Solo dar ENTER.</w:t>
-      </w:r>
-    </w:p>
-    <w:p>
-      <w:pPr>
-        <w:pStyle w:val="code"/>
-        <w:rPr>
-          <w:sz w:val="18"/>
-        </w:rPr>
-      </w:pPr>
-      <w:r>
-        <w:rPr>
-          <w:sz w:val="18"/>
-        </w:rPr>
-        <w:t xml:space="preserve">root@node0:/usr/src/dvs/dvk-tests# </w:t>
-      </w:r>
-      <w:r>
+          <w:sz w:val="18"/>
+          <w:lang w:val="es-ES"/>
+        </w:rPr>
+        <w:t>./tests.sh 0 0</w:t>
+      </w:r>
+      <w:r>
+        <w:rPr>
+          <w:sz w:val="18"/>
+          <w:lang w:val="es-ES"/>
+        </w:rPr>
+        <w:t xml:space="preserve"> </w:t>
+      </w:r>
+    </w:p>
+    <w:p>
+      <w:pPr>
+        <w:pStyle w:val="code"/>
         <w:rPr>
           <w:b/>
           <w:sz w:val="18"/>
-        </w:rPr>
-        <w:t>./tests.sh 0 0</w:t>
-      </w:r>
-      <w:r>
-        <w:rPr>
-          <w:sz w:val="18"/>
-        </w:rPr>
-        <w:t xml:space="preserve"> </w:t>
-      </w:r>
-    </w:p>
-    <w:p>
-      <w:pPr>
-        <w:pStyle w:val="code"/>
+          <w:lang w:val="es-ES"/>
+        </w:rPr>
+      </w:pPr>
+      <w:commentRangeStart w:id="0"/>
+      <w:r>
         <w:rPr>
           <w:b/>
           <w:sz w:val="18"/>
-        </w:rPr>
-      </w:pPr>
-      <w:commentRangeStart w:id="0"/>
-      <w:r>
-        <w:rPr>
-          <w:b/>
-          <w:sz w:val="18"/>
+          <w:lang w:val="es-ES"/>
         </w:rPr>
         <w:t>lcl_nodeid=0 dcid=0</w:t>
       </w:r>
@@ -3052,11 +3029,13 @@
         <w:pStyle w:val="code"/>
         <w:rPr>
           <w:sz w:val="18"/>
-        </w:rPr>
-      </w:pPr>
-      <w:r>
-        <w:rPr>
-          <w:sz w:val="18"/>
+          <w:lang w:val="es-ES"/>
+        </w:rPr>
+      </w:pPr>
+      <w:r>
+        <w:rPr>
+          <w:sz w:val="18"/>
+          <w:lang w:val="es-ES"/>
         </w:rPr>
         <w:t xml:space="preserve">Enter para continuar... </w:t>
       </w:r>
@@ -3066,12 +3045,14 @@
         <w:pStyle w:val="code"/>
         <w:rPr>
           <w:sz w:val="18"/>
+          <w:lang w:val="es-ES"/>
         </w:rPr>
       </w:pPr>
       <w:commentRangeStart w:id="1"/>
       <w:r>
         <w:rPr>
           <w:sz w:val="18"/>
+          <w:lang w:val="es-ES"/>
         </w:rPr>
         <w:t xml:space="preserve">Spread Enter para continuar... </w:t>
       </w:r>
@@ -3091,12 +3072,14 @@
         <w:pStyle w:val="code"/>
         <w:rPr>
           <w:sz w:val="18"/>
-        </w:rPr>
-      </w:pPr>
-      <w:proofErr w:type="gramStart"/>
-      <w:r>
-        <w:rPr>
-          <w:sz w:val="18"/>
+          <w:lang w:val="es-ES"/>
+        </w:rPr>
+      </w:pPr>
+      <w:proofErr w:type="gramStart"/>
+      <w:r>
+        <w:rPr>
+          <w:sz w:val="18"/>
+          <w:lang w:val="es-ES"/>
         </w:rPr>
         <w:t>partition</w:t>
       </w:r>
@@ -3104,6 +3087,7 @@
       <w:r>
         <w:rPr>
           <w:sz w:val="18"/>
+          <w:lang w:val="es-ES"/>
         </w:rPr>
         <w:t xml:space="preserve"> 5</w:t>
       </w:r>
@@ -3113,12 +3097,14 @@
         <w:pStyle w:val="code"/>
         <w:rPr>
           <w:sz w:val="18"/>
-        </w:rPr>
-      </w:pPr>
-      <w:proofErr w:type="gramStart"/>
-      <w:r>
-        <w:rPr>
-          <w:sz w:val="18"/>
+          <w:lang w:val="es-ES"/>
+        </w:rPr>
+      </w:pPr>
+      <w:proofErr w:type="gramStart"/>
+      <w:r>
+        <w:rPr>
+          <w:sz w:val="18"/>
+          <w:lang w:val="es-ES"/>
         </w:rPr>
         <w:t>mount</w:t>
       </w:r>
@@ -3126,6 +3112,7 @@
       <w:r>
         <w:rPr>
           <w:sz w:val="18"/>
+          <w:lang w:val="es-ES"/>
         </w:rPr>
         <w:t xml:space="preserve"> Enter para continuar... </w:t>
       </w:r>
@@ -3135,11 +3122,13 @@
         <w:pStyle w:val="code"/>
         <w:rPr>
           <w:sz w:val="18"/>
-        </w:rPr>
-      </w:pPr>
-      <w:r>
-        <w:rPr>
-          <w:sz w:val="18"/>
+          <w:lang w:val="es-ES"/>
+        </w:rPr>
+      </w:pPr>
+      <w:r>
+        <w:rPr>
+          <w:sz w:val="18"/>
+          <w:lang w:val="es-ES"/>
         </w:rPr>
         <w:t xml:space="preserve">local_nodeid=0 Enter para continuar... </w:t>
       </w:r>
@@ -8026,12 +8015,14 @@
         <w:pStyle w:val="code"/>
         <w:rPr>
           <w:sz w:val="18"/>
+          <w:lang w:val="es-ES"/>
         </w:rPr>
       </w:pPr>
       <w:commentRangeStart w:id="6"/>
       <w:r>
         <w:rPr>
           <w:sz w:val="18"/>
+          <w:lang w:val="es-ES"/>
         </w:rPr>
         <w:t xml:space="preserve">TCP PROXY Enter para continuar... </w:t>
       </w:r>
@@ -8270,12 +8261,14 @@
         <w:pStyle w:val="code"/>
         <w:rPr>
           <w:sz w:val="18"/>
+          <w:lang w:val="es-ES"/>
         </w:rPr>
       </w:pPr>
       <w:commentRangeStart w:id="9"/>
       <w:r>
         <w:rPr>
           <w:sz w:val="18"/>
+          <w:lang w:val="es-ES"/>
         </w:rPr>
         <w:t xml:space="preserve">ADDNODE Enter para continuar... </w:t>
       </w:r>
@@ -8285,12 +8278,14 @@
         <w:pStyle w:val="code"/>
         <w:rPr>
           <w:sz w:val="18"/>
-        </w:rPr>
-      </w:pPr>
-      <w:proofErr w:type="gramStart"/>
-      <w:r>
-        <w:rPr>
-          <w:sz w:val="18"/>
+          <w:lang w:val="es-ES"/>
+        </w:rPr>
+      </w:pPr>
+      <w:proofErr w:type="gramStart"/>
+      <w:r>
+        <w:rPr>
+          <w:sz w:val="18"/>
+          <w:lang w:val="es-ES"/>
         </w:rPr>
         <w:t>dcid=</w:t>
       </w:r>
@@ -8298,6 +8293,7 @@
       <w:r>
         <w:rPr>
           <w:sz w:val="18"/>
+          <w:lang w:val="es-ES"/>
         </w:rPr>
         <w:t>0</w:t>
       </w:r>
@@ -8886,13 +8882,21 @@
         <w:pStyle w:val="code"/>
         <w:rPr>
           <w:sz w:val="18"/>
-        </w:rPr>
-      </w:pPr>
-      <w:r>
-        <w:rPr>
-          <w:sz w:val="18"/>
-        </w:rPr>
-        <w:t xml:space="preserve">      ------------------------------XX</w:t>
+          <w:lang w:val="es-ES"/>
+        </w:rPr>
+      </w:pPr>
+      <w:r>
+        <w:rPr>
+          <w:sz w:val="18"/>
+        </w:rPr>
+        <w:t xml:space="preserve">      </w:t>
+      </w:r>
+      <w:r>
+        <w:rPr>
+          <w:sz w:val="18"/>
+          <w:lang w:val="es-ES"/>
+        </w:rPr>
+        <w:t>------------------------------XX</w:t>
       </w:r>
       <w:commentRangeEnd w:id="12"/>
       <w:r>
@@ -8977,11 +8981,13 @@
         <w:pStyle w:val="code"/>
         <w:rPr>
           <w:sz w:val="18"/>
-        </w:rPr>
-      </w:pPr>
-      <w:r>
-        <w:rPr>
-          <w:sz w:val="18"/>
+          <w:lang w:val="es-ES"/>
+        </w:rPr>
+      </w:pPr>
+      <w:r>
+        <w:rPr>
+          <w:sz w:val="18"/>
+          <w:lang w:val="es-ES"/>
         </w:rPr>
         <w:t>Salida similar</w:t>
       </w:r>
@@ -8989,6 +8995,7 @@
       <w:r>
         <w:rPr>
           <w:sz w:val="18"/>
+          <w:lang w:val="es-ES"/>
         </w:rPr>
         <w:t>..</w:t>
       </w:r>
@@ -8999,14 +9006,16 @@
         <w:pStyle w:val="code"/>
         <w:rPr>
           <w:sz w:val="18"/>
-        </w:rPr>
-      </w:pPr>
-    </w:p>
-    <w:p>
-      <w:pPr>
-        <w:pStyle w:val="code"/>
-        <w:rPr>
-          <w:sz w:val="18"/>
+          <w:lang w:val="es-ES"/>
+        </w:rPr>
+      </w:pPr>
+    </w:p>
+    <w:p>
+      <w:pPr>
+        <w:pStyle w:val="code"/>
+        <w:rPr>
+          <w:sz w:val="18"/>
+          <w:lang w:val="es-ES"/>
         </w:rPr>
       </w:pPr>
     </w:p>
@@ -9169,25 +9178,35 @@
         <w:pStyle w:val="code"/>
         <w:rPr>
           <w:sz w:val="18"/>
-        </w:rPr>
-      </w:pPr>
-      <w:r>
-        <w:rPr>
-          <w:sz w:val="18"/>
-        </w:rPr>
-        <w:t xml:space="preserve"> 0     E       0        0        0 -------------------------------X node0           </w:t>
-      </w:r>
-    </w:p>
-    <w:p>
-      <w:pPr>
-        <w:pStyle w:val="code"/>
-        <w:rPr>
-          <w:sz w:val="18"/>
-        </w:rPr>
-      </w:pPr>
-      <w:r>
-        <w:rPr>
-          <w:sz w:val="18"/>
+          <w:lang w:val="es-ES"/>
+        </w:rPr>
+      </w:pPr>
+      <w:r>
+        <w:rPr>
+          <w:sz w:val="18"/>
+        </w:rPr>
+        <w:t xml:space="preserve"> </w:t>
+      </w:r>
+      <w:r>
+        <w:rPr>
+          <w:sz w:val="18"/>
+          <w:lang w:val="es-ES"/>
+        </w:rPr>
+        <w:t xml:space="preserve">0     E       0        0        0 -------------------------------X node0           </w:t>
+      </w:r>
+    </w:p>
+    <w:p>
+      <w:pPr>
+        <w:pStyle w:val="code"/>
+        <w:rPr>
+          <w:sz w:val="18"/>
+          <w:lang w:val="es-ES"/>
+        </w:rPr>
+      </w:pPr>
+      <w:r>
+        <w:rPr>
+          <w:sz w:val="18"/>
+          <w:lang w:val="es-ES"/>
         </w:rPr>
         <w:t xml:space="preserve"> 1     6      -1        0        0 -------------------------------X node1  </w:t>
       </w:r>
@@ -9197,6 +9216,7 @@
         <w:pStyle w:val="code"/>
         <w:rPr>
           <w:sz w:val="18"/>
+          <w:lang w:val="es-ES"/>
         </w:rPr>
       </w:pPr>
     </w:p>
@@ -9362,765 +9382,776 @@
         <w:pStyle w:val="code"/>
         <w:rPr>
           <w:sz w:val="18"/>
-        </w:rPr>
-      </w:pPr>
-      <w:r>
-        <w:rPr>
-          <w:sz w:val="18"/>
-        </w:rPr>
-        <w:t xml:space="preserve">      0     7    651      650           </w:t>
+          <w:lang w:val="es-ES"/>
+        </w:rPr>
+      </w:pPr>
+      <w:r>
+        <w:rPr>
+          <w:sz w:val="18"/>
+        </w:rPr>
+        <w:t xml:space="preserve">      </w:t>
+      </w:r>
+      <w:r>
+        <w:rPr>
+          <w:sz w:val="18"/>
+          <w:lang w:val="es-ES"/>
+        </w:rPr>
+        <w:t xml:space="preserve">0     7    651      650           </w:t>
       </w:r>
       <w:r>
         <w:rPr>
           <w:b/>
           <w:sz w:val="18"/>
+          <w:lang w:val="es-ES"/>
         </w:rPr>
         <w:t>node0</w:t>
       </w:r>
       <w:r>
         <w:rPr>
           <w:sz w:val="18"/>
+          <w:lang w:val="es-ES"/>
+        </w:rPr>
+        <w:t xml:space="preserve"> -------------------------------</w:t>
+      </w:r>
+      <w:r>
+        <w:rPr>
+          <w:b/>
+          <w:sz w:val="18"/>
+          <w:lang w:val="es-ES"/>
+        </w:rPr>
+        <w:t>X</w:t>
+      </w:r>
+      <w:r>
+        <w:rPr>
+          <w:sz w:val="18"/>
+          <w:lang w:val="es-ES"/>
         </w:rPr>
         <w:t xml:space="preserve"> </w:t>
       </w:r>
-      <w:r>
-        <w:rPr>
-          <w:sz w:val="18"/>
-        </w:rPr>
-        <w:t>-------------------------------</w:t>
+    </w:p>
+    <w:p>
+      <w:pPr>
+        <w:rPr>
+          <w:lang w:val="es-ES"/>
+        </w:rPr>
+      </w:pPr>
+    </w:p>
+    <w:p>
+      <w:pPr>
+        <w:pStyle w:val="Ttulo1"/>
+        <w:rPr>
+          <w:lang w:val="es-ES"/>
+        </w:rPr>
+      </w:pPr>
+      <w:r>
+        <w:rPr>
+          <w:lang w:val="es-ES"/>
+        </w:rPr>
+        <w:t>INICIO DEL DC0</w:t>
+      </w:r>
+    </w:p>
+    <w:p>
+      <w:pPr>
+        <w:rPr>
+          <w:lang w:val="es-ES"/>
+        </w:rPr>
+      </w:pPr>
+    </w:p>
+    <w:p>
+      <w:pPr>
+        <w:jc w:val="both"/>
+        <w:rPr>
+          <w:lang w:val="es-ES"/>
+        </w:rPr>
+      </w:pPr>
+      <w:r>
+        <w:rPr>
+          <w:lang w:val="es-ES"/>
+        </w:rPr>
+        <w:t xml:space="preserve">El </w:t>
       </w:r>
       <w:r>
         <w:rPr>
           <w:b/>
-          <w:sz w:val="18"/>
-        </w:rPr>
-        <w:t>X</w:t>
-      </w:r>
-      <w:r>
-        <w:rPr>
-          <w:sz w:val="18"/>
+          <w:lang w:val="es-ES"/>
+        </w:rPr>
+        <w:t>DC0</w:t>
+      </w:r>
+      <w:r>
+        <w:rPr>
+          <w:lang w:val="es-ES"/>
+        </w:rPr>
+        <w:t xml:space="preserve"> está configurado con los siguientes parámetros que se encuentran definidos en el archivo </w:t>
+      </w:r>
+      <w:r>
+        <w:rPr>
+          <w:b/>
+          <w:lang w:val="es-ES"/>
+        </w:rPr>
+        <w:t>DC0.cfg</w:t>
+      </w:r>
+      <w:r>
+        <w:rPr>
+          <w:lang w:val="es-ES"/>
+        </w:rPr>
+        <w:t xml:space="preserve"> el cual es creado “</w:t>
+      </w:r>
+      <w:r>
+        <w:rPr>
+          <w:i/>
+          <w:lang w:val="es-ES"/>
+        </w:rPr>
+        <w:t>al vuelo</w:t>
+      </w:r>
+      <w:r>
+        <w:rPr>
+          <w:lang w:val="es-ES"/>
+        </w:rPr>
+        <w:t xml:space="preserve">” por el </w:t>
+      </w:r>
+      <w:r>
+        <w:rPr>
+          <w:b/>
+          <w:lang w:val="es-ES"/>
+        </w:rPr>
+        <w:t>script  tests.sh</w:t>
+      </w:r>
+      <w:r>
+        <w:rPr>
+          <w:lang w:val="es-ES"/>
+        </w:rPr>
+        <w:t xml:space="preserve"> que ya ejecutamos. </w:t>
+      </w:r>
+    </w:p>
+    <w:p>
+      <w:pPr>
+        <w:pStyle w:val="code"/>
+        <w:rPr>
+          <w:lang w:val="en-US"/>
+        </w:rPr>
+      </w:pPr>
+      <w:r>
+        <w:rPr>
+          <w:sz w:val="18"/>
+          <w:lang w:val="en-US"/>
+        </w:rPr>
+        <w:t>root@node1:/usr/src/dvs/dvs-apps/dc_init# more DC0.cfg</w:t>
+      </w:r>
+    </w:p>
+    <w:p>
+      <w:pPr>
+        <w:pStyle w:val="code"/>
+        <w:rPr>
+          <w:sz w:val="18"/>
+          <w:lang w:val="en-US"/>
+        </w:rPr>
+      </w:pPr>
+      <w:r>
+        <w:rPr>
+          <w:sz w:val="18"/>
+          <w:lang w:val="en-US"/>
+        </w:rPr>
+        <w:t xml:space="preserve"># </w:t>
+      </w:r>
+      <w:proofErr w:type="gramStart"/>
+      <w:r>
+        <w:rPr>
+          <w:sz w:val="18"/>
+          <w:lang w:val="en-US"/>
+        </w:rPr>
+        <w:t>dc_init</w:t>
+      </w:r>
+      <w:proofErr w:type="gramEnd"/>
+      <w:r>
+        <w:rPr>
+          <w:sz w:val="18"/>
+          <w:lang w:val="en-US"/>
+        </w:rPr>
+        <w:t xml:space="preserve"> config file</w:t>
+      </w:r>
+    </w:p>
+    <w:p>
+      <w:pPr>
+        <w:pStyle w:val="code"/>
+        <w:rPr>
+          <w:sz w:val="18"/>
+          <w:lang w:val="en-US"/>
+        </w:rPr>
+      </w:pPr>
+      <w:proofErr w:type="gramStart"/>
+      <w:r>
+        <w:rPr>
+          <w:sz w:val="18"/>
+          <w:lang w:val="en-US"/>
+        </w:rPr>
+        <w:t>dc</w:t>
+      </w:r>
+      <w:proofErr w:type="gramEnd"/>
+      <w:r>
+        <w:rPr>
+          <w:sz w:val="18"/>
+          <w:lang w:val="en-US"/>
+        </w:rPr>
+        <w:t xml:space="preserve"> DC0 {</w:t>
+      </w:r>
+    </w:p>
+    <w:p>
+      <w:pPr>
+        <w:pStyle w:val="code"/>
+        <w:ind w:left="708"/>
+        <w:rPr>
+          <w:sz w:val="18"/>
+          <w:lang w:val="en-US"/>
+        </w:rPr>
+      </w:pPr>
+      <w:proofErr w:type="gramStart"/>
+      <w:r>
+        <w:rPr>
+          <w:sz w:val="18"/>
+          <w:lang w:val="en-US"/>
+        </w:rPr>
+        <w:t>dcid</w:t>
+      </w:r>
+      <w:proofErr w:type="gramEnd"/>
+      <w:r>
+        <w:rPr>
+          <w:sz w:val="18"/>
+          <w:lang w:val="en-US"/>
+        </w:rPr>
+        <w:t xml:space="preserve"> 0;</w:t>
+      </w:r>
+    </w:p>
+    <w:p>
+      <w:pPr>
+        <w:pStyle w:val="code"/>
+        <w:ind w:left="708"/>
+        <w:rPr>
+          <w:sz w:val="18"/>
+          <w:lang w:val="en-US"/>
+        </w:rPr>
+      </w:pPr>
+      <w:r>
+        <w:rPr>
+          <w:sz w:val="18"/>
+          <w:lang w:val="en-US"/>
+        </w:rPr>
+        <w:t>nr_procs 221;</w:t>
+      </w:r>
+    </w:p>
+    <w:p>
+      <w:pPr>
+        <w:pStyle w:val="code"/>
+        <w:ind w:left="708"/>
+        <w:rPr>
+          <w:sz w:val="18"/>
+          <w:lang w:val="en-US"/>
+        </w:rPr>
+      </w:pPr>
+      <w:r>
+        <w:rPr>
+          <w:sz w:val="18"/>
+          <w:lang w:val="en-US"/>
+        </w:rPr>
+        <w:t>nr_tasks 34;</w:t>
+      </w:r>
+    </w:p>
+    <w:p>
+      <w:pPr>
+        <w:pStyle w:val="code"/>
+        <w:ind w:left="708"/>
+        <w:rPr>
+          <w:sz w:val="18"/>
+          <w:lang w:val="en-US"/>
+        </w:rPr>
+      </w:pPr>
+      <w:r>
+        <w:rPr>
+          <w:sz w:val="18"/>
+          <w:lang w:val="en-US"/>
+        </w:rPr>
+        <w:t>nr_sysprocs 64;</w:t>
+      </w:r>
+    </w:p>
+    <w:p>
+      <w:pPr>
+        <w:pStyle w:val="code"/>
+        <w:ind w:left="708"/>
+        <w:rPr>
+          <w:sz w:val="18"/>
+          <w:lang w:val="en-US"/>
+        </w:rPr>
+      </w:pPr>
+      <w:r>
+        <w:rPr>
+          <w:sz w:val="18"/>
+          <w:lang w:val="en-US"/>
+        </w:rPr>
+        <w:t>nr_nodes 32;</w:t>
+      </w:r>
+    </w:p>
+    <w:p>
+      <w:pPr>
+        <w:pStyle w:val="code"/>
+        <w:ind w:left="708"/>
+        <w:rPr>
+          <w:sz w:val="18"/>
+          <w:lang w:val="en-US"/>
+        </w:rPr>
+      </w:pPr>
+      <w:proofErr w:type="gramStart"/>
+      <w:r>
+        <w:rPr>
+          <w:sz w:val="18"/>
+          <w:lang w:val="en-US"/>
+        </w:rPr>
+        <w:t>memory</w:t>
+      </w:r>
+      <w:proofErr w:type="gramEnd"/>
+      <w:r>
+        <w:rPr>
+          <w:sz w:val="18"/>
+          <w:lang w:val="en-US"/>
+        </w:rPr>
+        <w:t xml:space="preserve"> 512;</w:t>
+      </w:r>
+    </w:p>
+    <w:p>
+      <w:pPr>
+        <w:pStyle w:val="code"/>
+        <w:ind w:left="708"/>
+        <w:rPr>
+          <w:sz w:val="18"/>
+          <w:lang w:val="en-US"/>
+        </w:rPr>
+      </w:pPr>
+      <w:proofErr w:type="gramStart"/>
+      <w:r>
+        <w:rPr>
+          <w:sz w:val="18"/>
+          <w:lang w:val="en-US"/>
+        </w:rPr>
+        <w:t>image</w:t>
+      </w:r>
+      <w:proofErr w:type="gramEnd"/>
+      <w:r>
+        <w:rPr>
+          <w:sz w:val="18"/>
+          <w:lang w:val="en-US"/>
+        </w:rPr>
+        <w:t xml:space="preserve"> "/usr/src/dvs/vos/images/debian0.img";</w:t>
+      </w:r>
+    </w:p>
+    <w:p>
+      <w:pPr>
+        <w:pStyle w:val="code"/>
+        <w:ind w:left="708"/>
+        <w:rPr>
+          <w:sz w:val="18"/>
+          <w:lang w:val="en-US"/>
+        </w:rPr>
+      </w:pPr>
+      <w:proofErr w:type="gramStart"/>
+      <w:r>
+        <w:rPr>
+          <w:sz w:val="18"/>
+          <w:lang w:val="en-US"/>
+        </w:rPr>
+        <w:t>mount</w:t>
+      </w:r>
+      <w:proofErr w:type="gramEnd"/>
+      <w:r>
+        <w:rPr>
+          <w:sz w:val="18"/>
+          <w:lang w:val="en-US"/>
+        </w:rPr>
+        <w:t xml:space="preserve"> "/usr/src/dvs/vos/rootfs/DC0";</w:t>
+      </w:r>
+    </w:p>
+    <w:p>
+      <w:pPr>
+        <w:pStyle w:val="code"/>
+        <w:rPr>
+          <w:sz w:val="18"/>
+          <w:lang w:val="es-ES"/>
+        </w:rPr>
+      </w:pPr>
+      <w:r>
+        <w:rPr>
+          <w:sz w:val="18"/>
+          <w:lang w:val="es-ES"/>
+        </w:rPr>
+        <w:t>};</w:t>
+      </w:r>
+    </w:p>
+    <w:p>
+      <w:pPr>
+        <w:rPr>
+          <w:lang w:val="es-ES"/>
+        </w:rPr>
+      </w:pPr>
+    </w:p>
+    <w:p>
+      <w:pPr>
+        <w:jc w:val="both"/>
+        <w:rPr>
+          <w:lang w:val="es-ES"/>
+        </w:rPr>
+      </w:pPr>
+      <w:r>
+        <w:rPr>
+          <w:lang w:val="es-ES"/>
+        </w:rPr>
+        <w:t xml:space="preserve">El script tests.sh a través del programa </w:t>
+      </w:r>
+      <w:r>
+        <w:rPr>
+          <w:b/>
+          <w:lang w:val="es-ES"/>
+        </w:rPr>
+        <w:t>dc_init</w:t>
+      </w:r>
+      <w:r>
+        <w:rPr>
+          <w:lang w:val="es-ES"/>
+        </w:rPr>
+        <w:t xml:space="preserve"> crea el archivo </w:t>
+      </w:r>
+      <w:r>
+        <w:rPr>
+          <w:b/>
+          <w:lang w:val="es-ES"/>
+        </w:rPr>
+        <w:t xml:space="preserve">DC0.sh </w:t>
+      </w:r>
+      <w:r>
+        <w:rPr>
+          <w:lang w:val="es-ES"/>
+        </w:rPr>
+        <w:t xml:space="preserve">el cual contiene instrucciones para setear y exportar variables de entorno como el </w:t>
+      </w:r>
+      <w:r>
+        <w:rPr>
+          <w:b/>
+          <w:lang w:val="es-ES"/>
+        </w:rPr>
+        <w:t>NODEID</w:t>
+      </w:r>
+      <w:r>
+        <w:rPr>
+          <w:lang w:val="es-ES"/>
+        </w:rPr>
+        <w:t xml:space="preserve"> y el </w:t>
+      </w:r>
+      <w:r>
+        <w:rPr>
+          <w:b/>
+          <w:lang w:val="es-ES"/>
+        </w:rPr>
+        <w:t>DC0</w:t>
+      </w:r>
+      <w:r>
+        <w:rPr>
+          <w:lang w:val="es-ES"/>
+        </w:rPr>
+        <w:t>.</w:t>
+      </w:r>
+    </w:p>
+    <w:p>
+      <w:pPr>
+        <w:jc w:val="both"/>
+        <w:rPr>
+          <w:lang w:val="es-ES"/>
+        </w:rPr>
+      </w:pPr>
+      <w:r>
+        <w:rPr>
+          <w:lang w:val="es-ES"/>
+        </w:rPr>
+        <w:t xml:space="preserve">El valor almacenado en la variable de entorno </w:t>
+      </w:r>
+      <w:r>
+        <w:rPr>
+          <w:b/>
+          <w:lang w:val="es-ES"/>
+        </w:rPr>
+        <w:t xml:space="preserve">DC0 </w:t>
+      </w:r>
+      <w:r>
+        <w:rPr>
+          <w:lang w:val="es-ES"/>
+        </w:rPr>
+        <w:t xml:space="preserve">es el del PID del proceso </w:t>
+      </w:r>
+      <w:r>
+        <w:rPr>
+          <w:b/>
+          <w:lang w:val="es-ES"/>
+        </w:rPr>
+        <w:t>dc_init</w:t>
+      </w:r>
+      <w:r>
+        <w:rPr>
+          <w:lang w:val="es-ES"/>
+        </w:rPr>
+        <w:t xml:space="preserve"> (demonio) que queda ejecutando mientras el </w:t>
+      </w:r>
+      <w:r>
+        <w:rPr>
+          <w:b/>
+          <w:lang w:val="es-ES"/>
+        </w:rPr>
+        <w:t>DC</w:t>
+      </w:r>
+      <w:r>
+        <w:rPr>
+          <w:b/>
+          <w:lang w:val="es-ES"/>
+        </w:rPr>
+        <w:t>0</w:t>
+      </w:r>
+      <w:r>
+        <w:rPr>
+          <w:lang w:val="es-ES"/>
+        </w:rPr>
+        <w:t xml:space="preserve"> viva.  Es fundamental conservar ese valor para que otros procesos puedan compartir el mismo Contenedor utilizando el comando nsenter.</w:t>
+      </w:r>
+    </w:p>
+    <w:p>
+      <w:pPr>
+        <w:pStyle w:val="code"/>
+        <w:rPr>
+          <w:sz w:val="18"/>
+          <w:lang w:val="en-US"/>
+        </w:rPr>
+      </w:pPr>
+      <w:r>
+        <w:rPr>
+          <w:sz w:val="18"/>
+          <w:lang w:val="en-US"/>
+        </w:rPr>
+        <w:t xml:space="preserve">root@node1:/usr/src/dvs/dvs-apps/dc_init# more </w:t>
+      </w:r>
+      <w:r>
+        <w:rPr>
+          <w:sz w:val="18"/>
+          <w:lang w:val="en-US"/>
+        </w:rPr>
+        <w:t>/dev/shm/</w:t>
+      </w:r>
+      <w:r>
+        <w:rPr>
+          <w:sz w:val="18"/>
+          <w:lang w:val="en-US"/>
+        </w:rPr>
+        <w:t xml:space="preserve">DC0.sh </w:t>
+      </w:r>
+    </w:p>
+    <w:p>
+      <w:pPr>
+        <w:pStyle w:val="code"/>
+        <w:rPr>
+          <w:sz w:val="18"/>
+          <w:lang w:val="en-US"/>
+        </w:rPr>
+      </w:pPr>
+      <w:proofErr w:type="gramStart"/>
+      <w:r>
+        <w:rPr>
+          <w:sz w:val="18"/>
+          <w:lang w:val="en-US"/>
+        </w:rPr>
+        <w:t>#!/</w:t>
+      </w:r>
+      <w:proofErr w:type="gramEnd"/>
+      <w:r>
+        <w:rPr>
+          <w:sz w:val="18"/>
+          <w:lang w:val="en-US"/>
+        </w:rPr>
+        <w:t>bin/bash</w:t>
+      </w:r>
+    </w:p>
+    <w:p>
+      <w:pPr>
+        <w:pStyle w:val="code"/>
+        <w:rPr>
+          <w:sz w:val="18"/>
+          <w:lang w:val="en-US"/>
+        </w:rPr>
+      </w:pPr>
+      <w:r>
+        <w:rPr>
+          <w:sz w:val="18"/>
+          <w:lang w:val="en-US"/>
+        </w:rPr>
+        <w:t>NODEID=1</w:t>
+      </w:r>
+    </w:p>
+    <w:p>
+      <w:pPr>
+        <w:pStyle w:val="code"/>
+        <w:rPr>
+          <w:sz w:val="18"/>
+          <w:lang w:val="en-US"/>
+        </w:rPr>
+      </w:pPr>
+      <w:r>
+        <w:rPr>
+          <w:sz w:val="18"/>
+          <w:lang w:val="en-US"/>
+        </w:rPr>
+        <w:t>DC0=503</w:t>
+      </w:r>
+    </w:p>
+    <w:p>
+      <w:pPr>
+        <w:pStyle w:val="code"/>
+        <w:rPr>
+          <w:sz w:val="18"/>
+          <w:lang w:val="en-US"/>
+        </w:rPr>
+      </w:pPr>
+      <w:proofErr w:type="gramStart"/>
+      <w:r>
+        <w:rPr>
+          <w:sz w:val="18"/>
+          <w:lang w:val="en-US"/>
+        </w:rPr>
+        <w:t>export</w:t>
+      </w:r>
+      <w:proofErr w:type="gramEnd"/>
+      <w:r>
+        <w:rPr>
+          <w:sz w:val="18"/>
+          <w:lang w:val="en-US"/>
+        </w:rPr>
+        <w:t xml:space="preserve"> NODEID</w:t>
+      </w:r>
+    </w:p>
+    <w:p>
+      <w:pPr>
+        <w:pStyle w:val="code"/>
+        <w:rPr>
+          <w:sz w:val="18"/>
+          <w:lang w:val="en-US"/>
+        </w:rPr>
+      </w:pPr>
+      <w:proofErr w:type="gramStart"/>
+      <w:r>
+        <w:rPr>
+          <w:sz w:val="18"/>
+          <w:lang w:val="en-US"/>
+        </w:rPr>
+        <w:t>export</w:t>
+      </w:r>
+      <w:proofErr w:type="gramEnd"/>
+      <w:r>
+        <w:rPr>
+          <w:sz w:val="18"/>
+          <w:lang w:val="en-US"/>
+        </w:rPr>
+        <w:t xml:space="preserve"> DC0</w:t>
+      </w:r>
+    </w:p>
+    <w:p>
+      <w:pPr>
+        <w:pStyle w:val="code"/>
+        <w:rPr>
+          <w:sz w:val="18"/>
+          <w:lang w:val="en-US"/>
+        </w:rPr>
+      </w:pPr>
+    </w:p>
+    <w:p>
+      <w:pPr>
+        <w:pStyle w:val="code"/>
+        <w:rPr>
+          <w:sz w:val="18"/>
+          <w:lang w:val="en-US"/>
+        </w:rPr>
+      </w:pPr>
+    </w:p>
+    <w:p>
+      <w:pPr>
+        <w:rPr>
+          <w:b/>
+          <w:lang w:val="en-US"/>
+        </w:rPr>
+      </w:pPr>
+      <w:r>
+        <w:rPr>
+          <w:b/>
+          <w:lang w:val="en-US"/>
+        </w:rPr>
+        <w:t>EN NODE0</w:t>
+      </w:r>
+    </w:p>
+    <w:p>
+      <w:pPr>
+        <w:pStyle w:val="code"/>
+        <w:rPr>
+          <w:sz w:val="18"/>
+          <w:lang w:val="en-US"/>
+        </w:rPr>
+      </w:pPr>
+      <w:r>
+        <w:rPr>
+          <w:sz w:val="18"/>
+          <w:lang w:val="en-US"/>
+        </w:rPr>
+        <w:t>root@node0:~# cd /usr/src/dvs/dvs-apps/dc_init</w:t>
+      </w:r>
+    </w:p>
+    <w:p>
+      <w:pPr>
+        <w:pStyle w:val="code"/>
+        <w:rPr>
+          <w:sz w:val="18"/>
+          <w:lang w:val="es-AR"/>
+        </w:rPr>
+      </w:pPr>
+      <w:r>
+        <w:rPr>
+          <w:sz w:val="18"/>
+          <w:lang w:val="en-US"/>
+        </w:rPr>
+        <w:t>root@node0:/usr/src/dvs/dvs-apps/dc_init</w:t>
+      </w:r>
+      <w:proofErr w:type="gramStart"/>
+      <w:r>
+        <w:rPr>
+          <w:sz w:val="18"/>
+          <w:lang w:val="en-US"/>
+        </w:rPr>
+        <w:t xml:space="preserve"># </w:t>
+      </w:r>
+      <w:commentRangeStart w:id="13"/>
+      <w:r>
+        <w:rPr>
+          <w:sz w:val="18"/>
+          <w:lang w:val="en-US"/>
+        </w:rPr>
+        <w:t>.</w:t>
+      </w:r>
+      <w:proofErr w:type="gramEnd"/>
+      <w:r>
+        <w:rPr>
+          <w:sz w:val="18"/>
+          <w:lang w:val="en-US"/>
         </w:rPr>
         <w:t xml:space="preserve"> </w:t>
       </w:r>
-    </w:p>
-    <w:p>
-      <w:pPr>
-        <w:rPr>
-          <w:lang w:val="es-ES"/>
-        </w:rPr>
-      </w:pPr>
-    </w:p>
-    <w:p>
-      <w:pPr>
-        <w:pStyle w:val="Ttulo1"/>
-        <w:rPr>
-          <w:lang w:val="es-ES"/>
-        </w:rPr>
-      </w:pPr>
-      <w:r>
-        <w:rPr>
-          <w:lang w:val="es-ES"/>
-        </w:rPr>
-        <w:t>INICIO DEL DC0</w:t>
-      </w:r>
-    </w:p>
-    <w:p>
-      <w:pPr>
-        <w:rPr>
-          <w:lang w:val="es-ES"/>
-        </w:rPr>
-      </w:pPr>
-    </w:p>
-    <w:p>
-      <w:pPr>
-        <w:jc w:val="both"/>
-        <w:rPr>
-          <w:lang w:val="es-ES"/>
-        </w:rPr>
-      </w:pPr>
-      <w:r>
-        <w:rPr>
-          <w:lang w:val="es-ES"/>
-        </w:rPr>
-        <w:t xml:space="preserve">El </w:t>
-      </w:r>
-      <w:r>
-        <w:rPr>
-          <w:b/>
-          <w:lang w:val="es-ES"/>
-        </w:rPr>
-        <w:t>DC0</w:t>
-      </w:r>
-      <w:r>
-        <w:rPr>
-          <w:lang w:val="es-ES"/>
-        </w:rPr>
-        <w:t xml:space="preserve"> está configurado con los siguientes parámetros que se encuentran definidos en el archivo </w:t>
-      </w:r>
-      <w:r>
-        <w:rPr>
-          <w:b/>
-          <w:lang w:val="es-ES"/>
-        </w:rPr>
-        <w:t>DC0.cfg</w:t>
-      </w:r>
-      <w:r>
-        <w:rPr>
-          <w:lang w:val="es-ES"/>
-        </w:rPr>
-        <w:t xml:space="preserve"> el cual es creado “</w:t>
-      </w:r>
-      <w:r>
-        <w:rPr>
-          <w:i/>
-          <w:lang w:val="es-ES"/>
-        </w:rPr>
-        <w:t>al vuelo</w:t>
-      </w:r>
-      <w:r>
-        <w:rPr>
-          <w:lang w:val="es-ES"/>
-        </w:rPr>
-        <w:t xml:space="preserve">” por el </w:t>
-      </w:r>
-      <w:r>
-        <w:rPr>
-          <w:b/>
-          <w:lang w:val="es-ES"/>
-        </w:rPr>
-        <w:t>script  tests.sh</w:t>
-      </w:r>
-      <w:r>
-        <w:rPr>
-          <w:lang w:val="es-ES"/>
-        </w:rPr>
-        <w:t xml:space="preserve"> que ya ejecutamos. </w:t>
-      </w:r>
-    </w:p>
-    <w:p>
-      <w:pPr>
-        <w:pStyle w:val="code"/>
-        <w:rPr>
-          <w:lang w:val="en-US"/>
-        </w:rPr>
-      </w:pPr>
-      <w:r>
-        <w:rPr>
-          <w:sz w:val="18"/>
-          <w:lang w:val="en-US"/>
-        </w:rPr>
-        <w:t>root@node1:/usr/src/dvs/dvs-apps/dc_init# more DC0.cfg</w:t>
-      </w:r>
-    </w:p>
-    <w:p>
-      <w:pPr>
-        <w:pStyle w:val="code"/>
-        <w:rPr>
-          <w:sz w:val="18"/>
-          <w:lang w:val="es-ES"/>
-        </w:rPr>
-      </w:pPr>
-      <w:r>
-        <w:rPr>
-          <w:sz w:val="18"/>
-          <w:lang w:val="es-ES"/>
-        </w:rPr>
-        <w:t xml:space="preserve"># </w:t>
-      </w:r>
-      <w:proofErr w:type="gramStart"/>
-      <w:r>
-        <w:rPr>
-          <w:sz w:val="18"/>
-          <w:lang w:val="es-ES"/>
-        </w:rPr>
-        <w:t>dc_init</w:t>
-      </w:r>
-      <w:proofErr w:type="gramEnd"/>
-      <w:r>
-        <w:rPr>
-          <w:sz w:val="18"/>
-          <w:lang w:val="es-ES"/>
-        </w:rPr>
-        <w:t xml:space="preserve"> config file</w:t>
-      </w:r>
-    </w:p>
-    <w:p>
-      <w:pPr>
-        <w:pStyle w:val="code"/>
-        <w:rPr>
-          <w:sz w:val="18"/>
-          <w:lang w:val="es-ES"/>
-        </w:rPr>
-      </w:pPr>
-      <w:proofErr w:type="gramStart"/>
-      <w:r>
-        <w:rPr>
-          <w:sz w:val="18"/>
-          <w:lang w:val="es-ES"/>
-        </w:rPr>
-        <w:t>dc</w:t>
-      </w:r>
-      <w:proofErr w:type="gramEnd"/>
-      <w:r>
-        <w:rPr>
-          <w:sz w:val="18"/>
-          <w:lang w:val="es-ES"/>
-        </w:rPr>
-        <w:t xml:space="preserve"> DC0 {</w:t>
-      </w:r>
-    </w:p>
-    <w:p>
-      <w:pPr>
-        <w:pStyle w:val="code"/>
-        <w:ind w:left="708"/>
-        <w:rPr>
-          <w:sz w:val="18"/>
-          <w:lang w:val="es-ES"/>
-        </w:rPr>
-      </w:pPr>
-      <w:proofErr w:type="gramStart"/>
-      <w:r>
-        <w:rPr>
-          <w:sz w:val="18"/>
-          <w:lang w:val="es-ES"/>
-        </w:rPr>
-        <w:t>dcid</w:t>
-      </w:r>
-      <w:proofErr w:type="gramEnd"/>
-      <w:r>
-        <w:rPr>
-          <w:sz w:val="18"/>
-          <w:lang w:val="es-ES"/>
-        </w:rPr>
-        <w:t xml:space="preserve"> 0;</w:t>
-      </w:r>
-    </w:p>
-    <w:p>
-      <w:pPr>
-        <w:pStyle w:val="code"/>
-        <w:ind w:left="708"/>
-        <w:rPr>
-          <w:sz w:val="18"/>
-          <w:lang w:val="es-ES"/>
-        </w:rPr>
-      </w:pPr>
-      <w:r>
-        <w:rPr>
-          <w:sz w:val="18"/>
-          <w:lang w:val="es-ES"/>
-        </w:rPr>
-        <w:t>nr_procs 221;</w:t>
-      </w:r>
-    </w:p>
-    <w:p>
-      <w:pPr>
-        <w:pStyle w:val="code"/>
-        <w:ind w:left="708"/>
-        <w:rPr>
-          <w:sz w:val="18"/>
-          <w:lang w:val="es-ES"/>
-        </w:rPr>
-      </w:pPr>
-      <w:r>
-        <w:rPr>
-          <w:sz w:val="18"/>
-          <w:lang w:val="es-ES"/>
-        </w:rPr>
-        <w:t>nr_tasks 34;</w:t>
-      </w:r>
-    </w:p>
-    <w:p>
-      <w:pPr>
-        <w:pStyle w:val="code"/>
-        <w:ind w:left="708"/>
-        <w:rPr>
-          <w:sz w:val="18"/>
-          <w:lang w:val="es-ES"/>
-        </w:rPr>
-      </w:pPr>
-      <w:r>
-        <w:rPr>
-          <w:sz w:val="18"/>
-          <w:lang w:val="es-ES"/>
-        </w:rPr>
-        <w:t>nr_sysprocs 64;</w:t>
-      </w:r>
-    </w:p>
-    <w:p>
-      <w:pPr>
-        <w:pStyle w:val="code"/>
-        <w:ind w:left="708"/>
-        <w:rPr>
-          <w:sz w:val="18"/>
-          <w:lang w:val="es-ES"/>
-        </w:rPr>
-      </w:pPr>
-      <w:r>
-        <w:rPr>
-          <w:sz w:val="18"/>
-          <w:lang w:val="es-ES"/>
-        </w:rPr>
-        <w:t>nr_nodes 32;</w:t>
-      </w:r>
-    </w:p>
-    <w:p>
-      <w:pPr>
-        <w:pStyle w:val="code"/>
-        <w:ind w:left="708"/>
-        <w:rPr>
-          <w:sz w:val="18"/>
-          <w:lang w:val="es-ES"/>
-        </w:rPr>
-      </w:pPr>
-      <w:proofErr w:type="gramStart"/>
-      <w:r>
-        <w:rPr>
-          <w:sz w:val="18"/>
-          <w:lang w:val="es-ES"/>
-        </w:rPr>
-        <w:t>memory</w:t>
-      </w:r>
-      <w:proofErr w:type="gramEnd"/>
-      <w:r>
-        <w:rPr>
-          <w:sz w:val="18"/>
-          <w:lang w:val="es-ES"/>
-        </w:rPr>
-        <w:t xml:space="preserve"> 512;</w:t>
-      </w:r>
-    </w:p>
-    <w:p>
-      <w:pPr>
-        <w:pStyle w:val="code"/>
-        <w:ind w:left="708"/>
-        <w:rPr>
-          <w:sz w:val="18"/>
-          <w:lang w:val="es-ES"/>
-        </w:rPr>
-      </w:pPr>
-      <w:proofErr w:type="gramStart"/>
-      <w:r>
-        <w:rPr>
-          <w:sz w:val="18"/>
-          <w:lang w:val="es-ES"/>
-        </w:rPr>
-        <w:t>image</w:t>
-      </w:r>
-      <w:proofErr w:type="gramEnd"/>
-      <w:r>
-        <w:rPr>
-          <w:sz w:val="18"/>
-          <w:lang w:val="es-ES"/>
-        </w:rPr>
-        <w:t xml:space="preserve"> "/usr/src/dvs/vos/images/debian0.img";</w:t>
-      </w:r>
-    </w:p>
-    <w:p>
-      <w:pPr>
-        <w:pStyle w:val="code"/>
-        <w:ind w:left="708"/>
-        <w:rPr>
-          <w:sz w:val="18"/>
-          <w:lang w:val="es-ES"/>
-        </w:rPr>
-      </w:pPr>
-      <w:proofErr w:type="gramStart"/>
-      <w:r>
-        <w:rPr>
-          <w:sz w:val="18"/>
-          <w:lang w:val="es-ES"/>
-        </w:rPr>
-        <w:t>mount</w:t>
-      </w:r>
-      <w:proofErr w:type="gramEnd"/>
-      <w:r>
-        <w:rPr>
-          <w:sz w:val="18"/>
-          <w:lang w:val="es-ES"/>
-        </w:rPr>
-        <w:t xml:space="preserve"> "/usr/src/dvs/vos/rootfs/DC0";</w:t>
-      </w:r>
-    </w:p>
-    <w:p>
-      <w:pPr>
-        <w:pStyle w:val="code"/>
-        <w:rPr>
-          <w:sz w:val="18"/>
-          <w:lang w:val="es-ES"/>
-        </w:rPr>
-      </w:pPr>
-      <w:r>
-        <w:rPr>
-          <w:sz w:val="18"/>
-          <w:lang w:val="es-ES"/>
-        </w:rPr>
-        <w:t>};</w:t>
-      </w:r>
-    </w:p>
-    <w:p>
-      <w:pPr>
-        <w:rPr>
-          <w:lang w:val="es-ES"/>
-        </w:rPr>
-      </w:pPr>
-    </w:p>
-    <w:p>
-      <w:pPr>
-        <w:jc w:val="both"/>
-        <w:rPr>
-          <w:lang w:val="es-ES"/>
-        </w:rPr>
-      </w:pPr>
-      <w:r>
-        <w:rPr>
-          <w:lang w:val="es-ES"/>
-        </w:rPr>
-        <w:t xml:space="preserve">El script tests.sh a través del programa </w:t>
-      </w:r>
-      <w:r>
-        <w:rPr>
-          <w:b/>
-          <w:lang w:val="es-ES"/>
-        </w:rPr>
-        <w:t>dc_init</w:t>
-      </w:r>
-      <w:r>
-        <w:rPr>
-          <w:lang w:val="es-ES"/>
-        </w:rPr>
-        <w:t xml:space="preserve"> crea el archivo </w:t>
-      </w:r>
-      <w:r>
-        <w:rPr>
-          <w:b/>
-          <w:lang w:val="es-ES"/>
-        </w:rPr>
-        <w:t xml:space="preserve">DC0.sh </w:t>
-      </w:r>
-      <w:r>
-        <w:rPr>
-          <w:lang w:val="es-ES"/>
-        </w:rPr>
-        <w:t xml:space="preserve">el cual contiene instrucciones para setear y exportar variables de entorno como el </w:t>
-      </w:r>
-      <w:r>
-        <w:rPr>
-          <w:b/>
-          <w:lang w:val="es-ES"/>
-        </w:rPr>
-        <w:t>NODEID</w:t>
-      </w:r>
-      <w:r>
-        <w:rPr>
-          <w:lang w:val="es-ES"/>
-        </w:rPr>
-        <w:t xml:space="preserve"> y el </w:t>
-      </w:r>
-      <w:r>
-        <w:rPr>
-          <w:b/>
-          <w:lang w:val="es-ES"/>
-        </w:rPr>
-        <w:t>DC0</w:t>
-      </w:r>
-      <w:r>
-        <w:rPr>
-          <w:lang w:val="es-ES"/>
-        </w:rPr>
-        <w:t>.</w:t>
-      </w:r>
-    </w:p>
-    <w:p>
-      <w:pPr>
-        <w:jc w:val="both"/>
-        <w:rPr>
-          <w:lang w:val="es-ES"/>
-        </w:rPr>
-      </w:pPr>
-      <w:r>
-        <w:rPr>
-          <w:lang w:val="es-ES"/>
-        </w:rPr>
-        <w:t xml:space="preserve">El valor almacenado en la variable de entorno </w:t>
-      </w:r>
-      <w:r>
-        <w:rPr>
-          <w:b/>
-          <w:lang w:val="es-ES"/>
-        </w:rPr>
-        <w:t xml:space="preserve">DC0 </w:t>
-      </w:r>
-      <w:r>
-        <w:rPr>
-          <w:lang w:val="es-ES"/>
-        </w:rPr>
-        <w:t xml:space="preserve">es el del PID del proceso </w:t>
-      </w:r>
-      <w:r>
-        <w:rPr>
-          <w:b/>
-          <w:lang w:val="es-ES"/>
-        </w:rPr>
-        <w:t>dc_init</w:t>
-      </w:r>
-      <w:r>
-        <w:rPr>
-          <w:lang w:val="es-ES"/>
-        </w:rPr>
-        <w:t xml:space="preserve"> (demonio) que queda ejecutando mientras el </w:t>
-      </w:r>
-      <w:r>
-        <w:rPr>
-          <w:b/>
-          <w:lang w:val="es-ES"/>
-        </w:rPr>
-        <w:t>DC</w:t>
-      </w:r>
-      <w:r>
-        <w:rPr>
-          <w:b/>
-          <w:lang w:val="es-ES"/>
-        </w:rPr>
-        <w:t>0</w:t>
-      </w:r>
-      <w:r>
-        <w:rPr>
-          <w:lang w:val="es-ES"/>
-        </w:rPr>
-        <w:t xml:space="preserve"> viva.  Es fundamental conservar ese valor para que otros procesos puedan compartir el mismo Contenedor utilizando el comando nsenter.</w:t>
-      </w:r>
-    </w:p>
-    <w:p>
-      <w:pPr>
-        <w:pStyle w:val="code"/>
-        <w:rPr>
-          <w:sz w:val="18"/>
-          <w:lang w:val="es-ES"/>
-        </w:rPr>
-      </w:pPr>
-      <w:r>
-        <w:rPr>
-          <w:sz w:val="18"/>
-          <w:lang w:val="es-ES"/>
-        </w:rPr>
-        <w:t xml:space="preserve">root@node1:/usr/src/dvs/dvs-apps/dc_init# more DC0.sh </w:t>
-      </w:r>
-    </w:p>
-    <w:p>
-      <w:pPr>
-        <w:pStyle w:val="code"/>
-        <w:rPr>
-          <w:sz w:val="18"/>
-          <w:lang w:val="es-ES"/>
-        </w:rPr>
-      </w:pPr>
-      <w:r>
-        <w:rPr>
-          <w:sz w:val="18"/>
-          <w:lang w:val="es-ES"/>
-        </w:rPr>
-        <w:t>#</w:t>
-      </w:r>
-      <w:proofErr w:type="gramStart"/>
-      <w:r>
-        <w:rPr>
-          <w:sz w:val="18"/>
-          <w:lang w:val="es-ES"/>
-        </w:rPr>
-        <w:t>!</w:t>
-      </w:r>
-      <w:proofErr w:type="gramEnd"/>
-      <w:r>
-        <w:rPr>
-          <w:sz w:val="18"/>
-          <w:lang w:val="es-ES"/>
-        </w:rPr>
-        <w:t>/bin/bash</w:t>
-      </w:r>
-    </w:p>
-    <w:p>
-      <w:pPr>
-        <w:pStyle w:val="code"/>
-        <w:rPr>
-          <w:sz w:val="18"/>
-          <w:lang w:val="es-ES"/>
-        </w:rPr>
-      </w:pPr>
-      <w:r>
-        <w:rPr>
-          <w:sz w:val="18"/>
-          <w:lang w:val="es-ES"/>
-        </w:rPr>
-        <w:t>NODEID=1</w:t>
-      </w:r>
-    </w:p>
-    <w:p>
-      <w:pPr>
-        <w:pStyle w:val="code"/>
-        <w:rPr>
-          <w:sz w:val="18"/>
-          <w:lang w:val="es-ES"/>
-        </w:rPr>
-      </w:pPr>
-      <w:r>
-        <w:rPr>
-          <w:sz w:val="18"/>
-          <w:lang w:val="es-ES"/>
-        </w:rPr>
-        <w:t>DC0=503</w:t>
-      </w:r>
-    </w:p>
-    <w:p>
-      <w:pPr>
-        <w:pStyle w:val="code"/>
-        <w:rPr>
-          <w:sz w:val="18"/>
-          <w:lang w:val="es-ES"/>
-        </w:rPr>
-      </w:pPr>
-      <w:proofErr w:type="gramStart"/>
-      <w:r>
-        <w:rPr>
-          <w:sz w:val="18"/>
-          <w:lang w:val="es-ES"/>
-        </w:rPr>
-        <w:t>export</w:t>
-      </w:r>
-      <w:proofErr w:type="gramEnd"/>
-      <w:r>
-        <w:rPr>
-          <w:sz w:val="18"/>
-          <w:lang w:val="es-ES"/>
-        </w:rPr>
-        <w:t xml:space="preserve"> NODEID</w:t>
-      </w:r>
-    </w:p>
-    <w:p>
-      <w:pPr>
-        <w:pStyle w:val="code"/>
-        <w:rPr>
-          <w:sz w:val="18"/>
-          <w:lang w:val="es-ES"/>
-        </w:rPr>
-      </w:pPr>
-      <w:proofErr w:type="gramStart"/>
-      <w:r>
-        <w:rPr>
-          <w:sz w:val="18"/>
-          <w:lang w:val="es-ES"/>
-        </w:rPr>
-        <w:t>export</w:t>
-      </w:r>
-      <w:proofErr w:type="gramEnd"/>
-      <w:r>
-        <w:rPr>
-          <w:sz w:val="18"/>
-          <w:lang w:val="es-ES"/>
-        </w:rPr>
-        <w:t xml:space="preserve"> DC0</w:t>
-      </w:r>
-    </w:p>
-    <w:p>
-      <w:pPr>
-        <w:pStyle w:val="code"/>
-        <w:rPr>
-          <w:sz w:val="18"/>
-          <w:lang w:val="es-ES"/>
-        </w:rPr>
-      </w:pPr>
-    </w:p>
-    <w:p>
-      <w:pPr>
-        <w:pStyle w:val="code"/>
-        <w:rPr>
-          <w:sz w:val="18"/>
-          <w:lang w:val="es-ES"/>
-        </w:rPr>
-      </w:pPr>
-    </w:p>
-    <w:p>
-      <w:pPr>
-        <w:rPr>
-          <w:b/>
-          <w:lang w:val="es-ES"/>
-        </w:rPr>
-      </w:pPr>
-      <w:r>
-        <w:rPr>
-          <w:b/>
-          <w:lang w:val="es-ES"/>
-        </w:rPr>
-        <w:t>EN NODE0</w:t>
-      </w:r>
-    </w:p>
-    <w:p>
-      <w:pPr>
-        <w:pStyle w:val="code"/>
-        <w:rPr>
-          <w:sz w:val="18"/>
-          <w:lang w:val="es-ES"/>
-        </w:rPr>
-      </w:pPr>
-      <w:r>
-        <w:rPr>
-          <w:sz w:val="18"/>
-          <w:lang w:val="es-ES"/>
-        </w:rPr>
-        <w:t>root@node0:~# cd /usr/src/dvs/dvs-apps/dc_init</w:t>
-      </w:r>
-    </w:p>
-    <w:p>
-      <w:pPr>
-        <w:pStyle w:val="code"/>
-        <w:rPr>
-          <w:sz w:val="18"/>
-          <w:lang w:val="es-ES"/>
-        </w:rPr>
-      </w:pPr>
-      <w:r>
-        <w:rPr>
-          <w:sz w:val="18"/>
-          <w:lang w:val="es-ES"/>
-        </w:rPr>
-        <w:t>root@node0:/usr/src/dvs/dvs-apps/dc_init</w:t>
-      </w:r>
-      <w:proofErr w:type="gramStart"/>
-      <w:r>
-        <w:rPr>
-          <w:sz w:val="18"/>
-          <w:lang w:val="es-ES"/>
-        </w:rPr>
-        <w:t xml:space="preserve"># </w:t>
-      </w:r>
-      <w:commentRangeStart w:id="13"/>
-      <w:r>
-        <w:rPr>
-          <w:sz w:val="18"/>
-          <w:lang w:val="es-ES"/>
-        </w:rPr>
-        <w:t>.</w:t>
-      </w:r>
-      <w:proofErr w:type="gramEnd"/>
-      <w:r>
-        <w:rPr>
-          <w:sz w:val="18"/>
-          <w:lang w:val="es-ES"/>
-        </w:rPr>
-        <w:t xml:space="preserve"> </w:t>
-      </w:r>
-      <w:proofErr w:type="gramStart"/>
-      <w:r>
-        <w:rPr>
-          <w:sz w:val="18"/>
-          <w:lang w:val="es-ES"/>
-        </w:rPr>
-        <w:t>./</w:t>
-      </w:r>
-      <w:proofErr w:type="gramEnd"/>
-      <w:r>
-        <w:rPr>
-          <w:sz w:val="18"/>
-          <w:lang w:val="es-ES"/>
+      <w:r>
+        <w:rPr>
+          <w:sz w:val="18"/>
+          <w:lang w:val="en-US"/>
+        </w:rPr>
+        <w:t>/dev/shm/</w:t>
+      </w:r>
+      <w:r>
+        <w:rPr>
+          <w:sz w:val="18"/>
+          <w:lang w:val="en-US"/>
         </w:rPr>
         <w:t>DC0.sh</w:t>
       </w:r>
@@ -10140,7 +10171,7 @@
         <w:pStyle w:val="code"/>
         <w:rPr>
           <w:sz w:val="18"/>
-          <w:lang w:val="es-ES"/>
+          <w:lang w:val="en-US"/>
         </w:rPr>
       </w:pPr>
     </w:p>
@@ -10309,15 +10340,15 @@
           <w:sz w:val="18"/>
           <w:lang w:val="es-ES"/>
         </w:rPr>
-        <w:t xml:space="preserve">root@node1:/usr/src/dvs/dvk-tests# </w:t>
-      </w:r>
-      <w:proofErr w:type="gramStart"/>
-      <w:r>
-        <w:rPr>
-          <w:sz w:val="18"/>
-          <w:lang w:val="es-ES"/>
-        </w:rPr>
-        <w:t>cd ..</w:t>
+        <w:t xml:space="preserve">root@node1:/usr/src/dvs/dvk-tests# cd </w:t>
+      </w:r>
+      <w:proofErr w:type="gramStart"/>
+      <w:r>
+        <w:rPr>
+          <w:sz w:val="18"/>
+          <w:lang w:val="es-ES"/>
+        </w:rPr>
+        <w:t>..</w:t>
       </w:r>
       <w:proofErr w:type="gramEnd"/>
       <w:r>
@@ -10333,13 +10364,13 @@
         <w:pStyle w:val="code"/>
         <w:rPr>
           <w:sz w:val="18"/>
-          <w:lang w:val="es-ES"/>
-        </w:rPr>
-      </w:pPr>
-      <w:r>
-        <w:rPr>
-          <w:sz w:val="18"/>
-          <w:lang w:val="es-ES"/>
+          <w:lang w:val="en-US"/>
+        </w:rPr>
+      </w:pPr>
+      <w:r>
+        <w:rPr>
+          <w:sz w:val="18"/>
+          <w:lang w:val="en-US"/>
         </w:rPr>
         <w:t>root@node1:/usr/src/dvs/dvs-apps/dc_init</w:t>
       </w:r>
@@ -10347,7 +10378,7 @@
       <w:r>
         <w:rPr>
           <w:sz w:val="18"/>
-          <w:lang w:val="es-ES"/>
+          <w:lang w:val="en-US"/>
         </w:rPr>
         <w:t># .</w:t>
       </w:r>
@@ -10355,90 +10386,155 @@
       <w:r>
         <w:rPr>
           <w:sz w:val="18"/>
-          <w:lang w:val="es-ES"/>
+          <w:lang w:val="en-US"/>
         </w:rPr>
         <w:t xml:space="preserve"> </w:t>
       </w:r>
-      <w:proofErr w:type="gramStart"/>
-      <w:r>
-        <w:rPr>
-          <w:sz w:val="18"/>
-          <w:lang w:val="es-ES"/>
+      <w:r>
+        <w:rPr>
+          <w:sz w:val="18"/>
+          <w:lang w:val="en-US"/>
+        </w:rPr>
+        <w:t>/dev/shm/</w:t>
+      </w:r>
+      <w:r>
+        <w:rPr>
+          <w:sz w:val="18"/>
+          <w:lang w:val="en-US"/>
+        </w:rPr>
+        <w:t>DC0.sh</w:t>
+      </w:r>
+      <w:bookmarkStart w:id="15" w:name="_GoBack"/>
+      <w:bookmarkEnd w:id="15"/>
+    </w:p>
+    <w:p>
+      <w:pPr>
+        <w:pStyle w:val="code"/>
+        <w:rPr>
+          <w:sz w:val="18"/>
+          <w:lang w:val="es-ES"/>
+        </w:rPr>
+      </w:pPr>
+      <w:r>
+        <w:rPr>
+          <w:sz w:val="18"/>
+          <w:lang w:val="es-ES"/>
+        </w:rPr>
+        <w:t>root@node1:/usr/src/dvs/dvk-proxies/test# echo $DC0</w:t>
+      </w:r>
+    </w:p>
+    <w:p>
+      <w:pPr>
+        <w:pStyle w:val="code"/>
+        <w:rPr>
+          <w:b/>
+          <w:sz w:val="18"/>
+          <w:lang w:val="en-US"/>
+        </w:rPr>
+      </w:pPr>
+      <w:r>
+        <w:rPr>
+          <w:b/>
+          <w:sz w:val="18"/>
+          <w:lang w:val="en-US"/>
+        </w:rPr>
+        <w:t>503</w:t>
+      </w:r>
+    </w:p>
+    <w:p>
+      <w:pPr>
+        <w:pStyle w:val="code"/>
+        <w:rPr>
+          <w:sz w:val="18"/>
+          <w:lang w:val="en-US"/>
+        </w:rPr>
+      </w:pPr>
+      <w:r>
+        <w:rPr>
+          <w:sz w:val="18"/>
+          <w:lang w:val="en-US"/>
+        </w:rPr>
+        <w:t>root@node1:/usr/src/dvs/dvk-proxies/test# ps -ef | grep dc_init</w:t>
+      </w:r>
+    </w:p>
+    <w:p>
+      <w:pPr>
+        <w:pStyle w:val="code"/>
+        <w:rPr>
+          <w:sz w:val="18"/>
+          <w:lang w:val="en-US"/>
+        </w:rPr>
+      </w:pPr>
+      <w:proofErr w:type="gramStart"/>
+      <w:r>
+        <w:rPr>
+          <w:sz w:val="18"/>
+          <w:lang w:val="en-US"/>
+        </w:rPr>
+        <w:t>root</w:t>
+      </w:r>
+      <w:proofErr w:type="gramEnd"/>
+      <w:r>
+        <w:rPr>
+          <w:sz w:val="18"/>
+          <w:lang w:val="en-US"/>
+        </w:rPr>
+        <w:t xml:space="preserve">       </w:t>
+      </w:r>
+      <w:r>
+        <w:rPr>
+          <w:b/>
+          <w:sz w:val="18"/>
+          <w:lang w:val="en-US"/>
+        </w:rPr>
+        <w:t>503</w:t>
+      </w:r>
+      <w:r>
+        <w:rPr>
+          <w:sz w:val="18"/>
+          <w:lang w:val="en-US"/>
+        </w:rPr>
+        <w:t xml:space="preserve">     1  0 10:00 ?        00:00:</w:t>
+      </w:r>
+      <w:proofErr w:type="gramStart"/>
+      <w:r>
+        <w:rPr>
+          <w:sz w:val="18"/>
+          <w:lang w:val="en-US"/>
+        </w:rPr>
+        <w:t xml:space="preserve">00 </w:t>
+      </w:r>
+      <w:r>
+        <w:rPr>
+          <w:b/>
+          <w:sz w:val="18"/>
+          <w:lang w:val="en-US"/>
         </w:rPr>
         <w:t>./</w:t>
       </w:r>
       <w:proofErr w:type="gramEnd"/>
       <w:r>
         <w:rPr>
-          <w:sz w:val="18"/>
-          <w:lang w:val="es-ES"/>
-        </w:rPr>
-        <w:t>DC0.sh</w:t>
-      </w:r>
-    </w:p>
-    <w:p>
-      <w:pPr>
-        <w:pStyle w:val="code"/>
-        <w:rPr>
-          <w:sz w:val="18"/>
-          <w:lang w:val="es-ES"/>
-        </w:rPr>
-      </w:pPr>
-      <w:r>
-        <w:rPr>
-          <w:sz w:val="18"/>
-          <w:lang w:val="es-ES"/>
-        </w:rPr>
-        <w:t>root@node1:/usr/src/dvs/dvk-proxies/test# echo $DC0</w:t>
-      </w:r>
-    </w:p>
-    <w:p>
-      <w:pPr>
-        <w:pStyle w:val="code"/>
-        <w:rPr>
           <w:b/>
           <w:sz w:val="18"/>
-          <w:lang w:val="es-ES"/>
-        </w:rPr>
-      </w:pPr>
-      <w:r>
-        <w:rPr>
-          <w:b/>
-          <w:sz w:val="18"/>
-          <w:lang w:val="es-ES"/>
-        </w:rPr>
-        <w:t>503</w:t>
-      </w:r>
-    </w:p>
-    <w:p>
-      <w:pPr>
-        <w:pStyle w:val="code"/>
-        <w:rPr>
-          <w:sz w:val="18"/>
-          <w:lang w:val="es-ES"/>
-        </w:rPr>
-      </w:pPr>
-      <w:r>
-        <w:rPr>
-          <w:sz w:val="18"/>
-          <w:lang w:val="es-ES"/>
-        </w:rPr>
-        <w:t>root@node1:/usr/src/dvs/dvk-proxies/test# ps -ef | grep dc_init</w:t>
-      </w:r>
-    </w:p>
-    <w:p>
-      <w:pPr>
-        <w:pStyle w:val="code"/>
-        <w:rPr>
-          <w:sz w:val="18"/>
-          <w:lang w:val="es-ES"/>
-        </w:rPr>
-      </w:pPr>
-      <w:proofErr w:type="gramStart"/>
-      <w:r>
-        <w:rPr>
-          <w:sz w:val="18"/>
-          <w:lang w:val="es-ES"/>
+          <w:lang w:val="en-US"/>
+        </w:rPr>
+        <w:t>dc_init DC0.cfg</w:t>
+      </w:r>
+    </w:p>
+    <w:p>
+      <w:pPr>
+        <w:pStyle w:val="code"/>
+        <w:rPr>
+          <w:sz w:val="18"/>
+          <w:lang w:val="en-US"/>
+        </w:rPr>
+      </w:pPr>
+      <w:proofErr w:type="gramStart"/>
+      <w:r>
+        <w:rPr>
+          <w:sz w:val="18"/>
+          <w:lang w:val="en-US"/>
         </w:rPr>
         <w:t>root</w:t>
       </w:r>
@@ -10446,72 +10542,7 @@
       <w:r>
         <w:rPr>
           <w:sz w:val="18"/>
-          <w:lang w:val="es-ES"/>
-        </w:rPr>
-        <w:t xml:space="preserve">       </w:t>
-      </w:r>
-      <w:r>
-        <w:rPr>
-          <w:b/>
-          <w:sz w:val="18"/>
-          <w:lang w:val="es-ES"/>
-        </w:rPr>
-        <w:t>503</w:t>
-      </w:r>
-      <w:r>
-        <w:rPr>
-          <w:sz w:val="18"/>
-          <w:lang w:val="es-ES"/>
-        </w:rPr>
-        <w:t xml:space="preserve">     1  0 10:00 ?        00:00:</w:t>
-      </w:r>
-      <w:proofErr w:type="gramStart"/>
-      <w:r>
-        <w:rPr>
-          <w:sz w:val="18"/>
-          <w:lang w:val="es-ES"/>
-        </w:rPr>
-        <w:t xml:space="preserve">00 </w:t>
-      </w:r>
-      <w:r>
-        <w:rPr>
-          <w:b/>
-          <w:sz w:val="18"/>
-          <w:lang w:val="es-ES"/>
-        </w:rPr>
-        <w:t>./</w:t>
-      </w:r>
-      <w:proofErr w:type="gramEnd"/>
-      <w:r>
-        <w:rPr>
-          <w:b/>
-          <w:sz w:val="18"/>
-          <w:lang w:val="es-ES"/>
-        </w:rPr>
-        <w:t>dc_init DC0.cfg</w:t>
-      </w:r>
-    </w:p>
-    <w:p>
-      <w:pPr>
-        <w:pStyle w:val="code"/>
-        <w:rPr>
-          <w:sz w:val="18"/>
-          <w:lang w:val="es-ES"/>
-        </w:rPr>
-      </w:pPr>
-      <w:proofErr w:type="gramStart"/>
-      <w:r>
-        <w:rPr>
-          <w:sz w:val="18"/>
-          <w:lang w:val="es-ES"/>
-        </w:rPr>
-        <w:t>root</w:t>
-      </w:r>
-      <w:proofErr w:type="gramEnd"/>
-      <w:r>
-        <w:rPr>
-          <w:sz w:val="18"/>
-          <w:lang w:val="es-ES"/>
+          <w:lang w:val="en-US"/>
         </w:rPr>
         <w:t xml:space="preserve">       528   480  0 10:06 pts/0    00:00:00 grep dc_init</w:t>
       </w:r>
@@ -10576,40 +10607,33 @@
           <w:sz w:val="18"/>
           <w:lang w:val="es-ES"/>
         </w:rPr>
-        <w:t>root@node0:/usr/src/dvs/dvs-apps/dc_init#</w:t>
-      </w:r>
-      <w:r>
-        <w:rPr>
-          <w:sz w:val="18"/>
-          <w:lang w:val="es-ES"/>
-        </w:rPr>
-        <w:t xml:space="preserve"> cd /usr/src/dvs/dvk-loops</w:t>
-      </w:r>
-    </w:p>
-    <w:p>
-      <w:pPr>
-        <w:pStyle w:val="code"/>
-        <w:rPr>
-          <w:sz w:val="18"/>
-          <w:lang w:val="es-ES"/>
-        </w:rPr>
-      </w:pPr>
-      <w:r>
-        <w:rPr>
-          <w:sz w:val="18"/>
-          <w:lang w:val="es-ES"/>
+        <w:t>root@node0:/usr/src/dvs/dvs-apps/dc_init# cd /usr/src/dvs/dvk-loops</w:t>
+      </w:r>
+    </w:p>
+    <w:p>
+      <w:pPr>
+        <w:pStyle w:val="code"/>
+        <w:rPr>
+          <w:sz w:val="18"/>
+          <w:lang w:val="en-US"/>
+        </w:rPr>
+      </w:pPr>
+      <w:r>
+        <w:rPr>
+          <w:sz w:val="18"/>
+          <w:lang w:val="en-US"/>
         </w:rPr>
         <w:t xml:space="preserve">root@node0:/usr/src/dvs/dvk-loops# </w:t>
       </w:r>
-      <w:commentRangeStart w:id="15"/>
-      <w:r>
-        <w:rPr>
-          <w:sz w:val="18"/>
-          <w:lang w:val="es-ES"/>
+      <w:commentRangeStart w:id="16"/>
+      <w:r>
+        <w:rPr>
+          <w:sz w:val="18"/>
+          <w:lang w:val="en-US"/>
         </w:rPr>
         <w:t>nsenter -p -t$DC0 loop_dvk_ipc.sh 50</w:t>
       </w:r>
-      <w:commentRangeEnd w:id="15"/>
+      <w:commentRangeEnd w:id="16"/>
       <w:r>
         <w:rPr>
           <w:rStyle w:val="Refdecomentario"/>
@@ -10617,30 +10641,30 @@
           <w:color w:val="auto"/>
           <w:lang w:val="es-AR" w:eastAsia="en-US"/>
         </w:rPr>
-        <w:commentReference w:id="15"/>
-      </w:r>
-    </w:p>
-    <w:p>
-      <w:pPr>
-        <w:pStyle w:val="code"/>
-        <w:rPr>
-          <w:sz w:val="18"/>
-          <w:lang w:val="es-ES"/>
-        </w:rPr>
-      </w:pPr>
-    </w:p>
-    <w:p>
-      <w:pPr>
-        <w:pStyle w:val="code"/>
-        <w:rPr>
-          <w:sz w:val="18"/>
-          <w:lang w:val="es-ES"/>
-        </w:rPr>
-      </w:pPr>
-      <w:r>
-        <w:rPr>
-          <w:sz w:val="18"/>
-          <w:lang w:val="es-ES"/>
+        <w:commentReference w:id="16"/>
+      </w:r>
+    </w:p>
+    <w:p>
+      <w:pPr>
+        <w:pStyle w:val="code"/>
+        <w:rPr>
+          <w:sz w:val="18"/>
+          <w:lang w:val="en-US"/>
+        </w:rPr>
+      </w:pPr>
+    </w:p>
+    <w:p>
+      <w:pPr>
+        <w:pStyle w:val="code"/>
+        <w:rPr>
+          <w:sz w:val="18"/>
+          <w:lang w:val="en-US"/>
+        </w:rPr>
+      </w:pPr>
+      <w:r>
+        <w:rPr>
+          <w:sz w:val="18"/>
+          <w:lang w:val="en-US"/>
         </w:rPr>
         <w:t>Test send-receive vs receive-send</w:t>
       </w:r>
@@ -10650,13 +10674,13 @@
         <w:pStyle w:val="code"/>
         <w:rPr>
           <w:sz w:val="18"/>
-          <w:lang w:val="es-ES"/>
-        </w:rPr>
-      </w:pPr>
-      <w:r>
-        <w:rPr>
-          <w:sz w:val="18"/>
-          <w:lang w:val="es-ES"/>
+          <w:lang w:val="en-US"/>
+        </w:rPr>
+      </w:pPr>
+      <w:r>
+        <w:rPr>
+          <w:sz w:val="18"/>
+          <w:lang w:val="en-US"/>
         </w:rPr>
         <w:t>loop_dvk_ipc1 1</w:t>
       </w:r>
@@ -10666,13 +10690,13 @@
         <w:pStyle w:val="code"/>
         <w:rPr>
           <w:sz w:val="18"/>
-          <w:lang w:val="es-ES"/>
-        </w:rPr>
-      </w:pPr>
-      <w:r>
-        <w:rPr>
-          <w:sz w:val="18"/>
-          <w:lang w:val="es-ES"/>
+          <w:lang w:val="en-US"/>
+        </w:rPr>
+      </w:pPr>
+      <w:r>
+        <w:rPr>
+          <w:sz w:val="18"/>
+          <w:lang w:val="en-US"/>
         </w:rPr>
         <w:t>loop_dvk_ipc1 2</w:t>
       </w:r>
@@ -10682,13 +10706,13 @@
         <w:pStyle w:val="code"/>
         <w:rPr>
           <w:sz w:val="18"/>
-          <w:lang w:val="es-ES"/>
-        </w:rPr>
-      </w:pPr>
-      <w:r>
-        <w:rPr>
-          <w:sz w:val="18"/>
-          <w:lang w:val="es-ES"/>
+          <w:lang w:val="en-US"/>
+        </w:rPr>
+      </w:pPr>
+      <w:r>
+        <w:rPr>
+          <w:sz w:val="18"/>
+          <w:lang w:val="en-US"/>
         </w:rPr>
         <w:t>loop_dvk_ipc1 3</w:t>
       </w:r>
@@ -10698,13 +10722,13 @@
         <w:pStyle w:val="code"/>
         <w:rPr>
           <w:sz w:val="18"/>
-          <w:lang w:val="es-ES"/>
-        </w:rPr>
-      </w:pPr>
-      <w:r>
-        <w:rPr>
-          <w:sz w:val="18"/>
-          <w:lang w:val="es-ES"/>
+          <w:lang w:val="en-US"/>
+        </w:rPr>
+      </w:pPr>
+      <w:r>
+        <w:rPr>
+          <w:sz w:val="18"/>
+          <w:lang w:val="en-US"/>
         </w:rPr>
         <w:t>loop_dvk_ipc1 4</w:t>
       </w:r>
@@ -10714,13 +10738,13 @@
         <w:pStyle w:val="code"/>
         <w:rPr>
           <w:sz w:val="18"/>
-          <w:lang w:val="es-ES"/>
-        </w:rPr>
-      </w:pPr>
-      <w:r>
-        <w:rPr>
-          <w:sz w:val="18"/>
-          <w:lang w:val="es-ES"/>
+          <w:lang w:val="en-US"/>
+        </w:rPr>
+      </w:pPr>
+      <w:r>
+        <w:rPr>
+          <w:sz w:val="18"/>
+          <w:lang w:val="en-US"/>
         </w:rPr>
         <w:t>loop_dvk_ipc1 5</w:t>
       </w:r>
@@ -10730,13 +10754,13 @@
         <w:pStyle w:val="code"/>
         <w:rPr>
           <w:sz w:val="18"/>
-          <w:lang w:val="es-ES"/>
-        </w:rPr>
-      </w:pPr>
-      <w:r>
-        <w:rPr>
-          <w:sz w:val="18"/>
-          <w:lang w:val="es-ES"/>
+          <w:lang w:val="en-US"/>
+        </w:rPr>
+      </w:pPr>
+      <w:r>
+        <w:rPr>
+          <w:sz w:val="18"/>
+          <w:lang w:val="en-US"/>
         </w:rPr>
         <w:t>loop_dvk_ipc1 6</w:t>
       </w:r>
@@ -10746,13 +10770,13 @@
         <w:pStyle w:val="code"/>
         <w:rPr>
           <w:sz w:val="18"/>
-          <w:lang w:val="es-ES"/>
-        </w:rPr>
-      </w:pPr>
-      <w:r>
-        <w:rPr>
-          <w:sz w:val="18"/>
-          <w:lang w:val="es-ES"/>
+          <w:lang w:val="en-US"/>
+        </w:rPr>
+      </w:pPr>
+      <w:r>
+        <w:rPr>
+          <w:sz w:val="18"/>
+          <w:lang w:val="en-US"/>
         </w:rPr>
         <w:t>loop_dvk_ipc1 7</w:t>
       </w:r>
@@ -10762,13 +10786,13 @@
         <w:pStyle w:val="code"/>
         <w:rPr>
           <w:sz w:val="18"/>
-          <w:lang w:val="es-ES"/>
-        </w:rPr>
-      </w:pPr>
-      <w:r>
-        <w:rPr>
-          <w:sz w:val="18"/>
-          <w:lang w:val="es-ES"/>
+          <w:lang w:val="en-US"/>
+        </w:rPr>
+      </w:pPr>
+      <w:r>
+        <w:rPr>
+          <w:sz w:val="18"/>
+          <w:lang w:val="en-US"/>
         </w:rPr>
         <w:t>loop_dvk_ipc1 8</w:t>
       </w:r>
@@ -10778,13 +10802,13 @@
         <w:pStyle w:val="code"/>
         <w:rPr>
           <w:sz w:val="18"/>
-          <w:lang w:val="es-ES"/>
-        </w:rPr>
-      </w:pPr>
-      <w:r>
-        <w:rPr>
-          <w:sz w:val="18"/>
-          <w:lang w:val="es-ES"/>
+          <w:lang w:val="en-US"/>
+        </w:rPr>
+      </w:pPr>
+      <w:r>
+        <w:rPr>
+          <w:sz w:val="18"/>
+          <w:lang w:val="en-US"/>
         </w:rPr>
         <w:t>loop_dvk_ipc1 9</w:t>
       </w:r>
@@ -10794,13 +10818,13 @@
         <w:pStyle w:val="code"/>
         <w:rPr>
           <w:sz w:val="18"/>
-          <w:lang w:val="es-ES"/>
-        </w:rPr>
-      </w:pPr>
-      <w:r>
-        <w:rPr>
-          <w:sz w:val="18"/>
-          <w:lang w:val="es-ES"/>
+          <w:lang w:val="en-US"/>
+        </w:rPr>
+      </w:pPr>
+      <w:r>
+        <w:rPr>
+          <w:sz w:val="18"/>
+          <w:lang w:val="en-US"/>
         </w:rPr>
         <w:t>loop_dvk_ipc1 10</w:t>
       </w:r>
@@ -10810,13 +10834,13 @@
         <w:pStyle w:val="code"/>
         <w:rPr>
           <w:sz w:val="18"/>
-          <w:lang w:val="es-ES"/>
-        </w:rPr>
-      </w:pPr>
-      <w:r>
-        <w:rPr>
-          <w:sz w:val="18"/>
-          <w:lang w:val="es-ES"/>
+          <w:lang w:val="en-US"/>
+        </w:rPr>
+      </w:pPr>
+      <w:r>
+        <w:rPr>
+          <w:sz w:val="18"/>
+          <w:lang w:val="en-US"/>
         </w:rPr>
         <w:t>Test sendrec vs receive-send</w:t>
       </w:r>
@@ -10826,13 +10850,13 @@
         <w:pStyle w:val="code"/>
         <w:rPr>
           <w:sz w:val="18"/>
-          <w:lang w:val="es-ES"/>
-        </w:rPr>
-      </w:pPr>
-      <w:r>
-        <w:rPr>
-          <w:sz w:val="18"/>
-          <w:lang w:val="es-ES"/>
+          <w:lang w:val="en-US"/>
+        </w:rPr>
+      </w:pPr>
+      <w:r>
+        <w:rPr>
+          <w:sz w:val="18"/>
+          <w:lang w:val="en-US"/>
         </w:rPr>
         <w:t>loop_dvk_ipc2 1</w:t>
       </w:r>
@@ -10842,13 +10866,13 @@
         <w:pStyle w:val="code"/>
         <w:rPr>
           <w:sz w:val="18"/>
-          <w:lang w:val="es-ES"/>
-        </w:rPr>
-      </w:pPr>
-      <w:r>
-        <w:rPr>
-          <w:sz w:val="18"/>
-          <w:lang w:val="es-ES"/>
+          <w:lang w:val="en-US"/>
+        </w:rPr>
+      </w:pPr>
+      <w:r>
+        <w:rPr>
+          <w:sz w:val="18"/>
+          <w:lang w:val="en-US"/>
         </w:rPr>
         <w:t>loop_dvk_ipc2 2</w:t>
       </w:r>
@@ -10858,13 +10882,13 @@
         <w:pStyle w:val="code"/>
         <w:rPr>
           <w:sz w:val="18"/>
-          <w:lang w:val="es-ES"/>
-        </w:rPr>
-      </w:pPr>
-      <w:r>
-        <w:rPr>
-          <w:sz w:val="18"/>
-          <w:lang w:val="es-ES"/>
+          <w:lang w:val="en-US"/>
+        </w:rPr>
+      </w:pPr>
+      <w:r>
+        <w:rPr>
+          <w:sz w:val="18"/>
+          <w:lang w:val="en-US"/>
         </w:rPr>
         <w:t>loop_dvk_ipc2 3</w:t>
       </w:r>
@@ -10874,13 +10898,13 @@
         <w:pStyle w:val="code"/>
         <w:rPr>
           <w:sz w:val="18"/>
-          <w:lang w:val="es-ES"/>
-        </w:rPr>
-      </w:pPr>
-      <w:r>
-        <w:rPr>
-          <w:sz w:val="18"/>
-          <w:lang w:val="es-ES"/>
+          <w:lang w:val="en-US"/>
+        </w:rPr>
+      </w:pPr>
+      <w:r>
+        <w:rPr>
+          <w:sz w:val="18"/>
+          <w:lang w:val="en-US"/>
         </w:rPr>
         <w:t>loop_dvk_ipc2 4</w:t>
       </w:r>
@@ -10890,13 +10914,13 @@
         <w:pStyle w:val="code"/>
         <w:rPr>
           <w:sz w:val="18"/>
-          <w:lang w:val="es-ES"/>
-        </w:rPr>
-      </w:pPr>
-      <w:r>
-        <w:rPr>
-          <w:sz w:val="18"/>
-          <w:lang w:val="es-ES"/>
+          <w:lang w:val="en-US"/>
+        </w:rPr>
+      </w:pPr>
+      <w:r>
+        <w:rPr>
+          <w:sz w:val="18"/>
+          <w:lang w:val="en-US"/>
         </w:rPr>
         <w:t>loop_dvk_ipc2 5</w:t>
       </w:r>
@@ -10906,13 +10930,13 @@
         <w:pStyle w:val="code"/>
         <w:rPr>
           <w:sz w:val="18"/>
-          <w:lang w:val="es-ES"/>
-        </w:rPr>
-      </w:pPr>
-      <w:r>
-        <w:rPr>
-          <w:sz w:val="18"/>
-          <w:lang w:val="es-ES"/>
+          <w:lang w:val="en-US"/>
+        </w:rPr>
+      </w:pPr>
+      <w:r>
+        <w:rPr>
+          <w:sz w:val="18"/>
+          <w:lang w:val="en-US"/>
         </w:rPr>
         <w:t>loop_dvk_ipc2 6</w:t>
       </w:r>
@@ -10922,13 +10946,13 @@
         <w:pStyle w:val="code"/>
         <w:rPr>
           <w:sz w:val="18"/>
-          <w:lang w:val="es-ES"/>
-        </w:rPr>
-      </w:pPr>
-      <w:r>
-        <w:rPr>
-          <w:sz w:val="18"/>
-          <w:lang w:val="es-ES"/>
+          <w:lang w:val="en-US"/>
+        </w:rPr>
+      </w:pPr>
+      <w:r>
+        <w:rPr>
+          <w:sz w:val="18"/>
+          <w:lang w:val="en-US"/>
         </w:rPr>
         <w:t>loop_dvk_ipc2 7</w:t>
       </w:r>
@@ -10938,13 +10962,13 @@
         <w:pStyle w:val="code"/>
         <w:rPr>
           <w:sz w:val="18"/>
-          <w:lang w:val="es-ES"/>
-        </w:rPr>
-      </w:pPr>
-      <w:r>
-        <w:rPr>
-          <w:sz w:val="18"/>
-          <w:lang w:val="es-ES"/>
+          <w:lang w:val="en-US"/>
+        </w:rPr>
+      </w:pPr>
+      <w:r>
+        <w:rPr>
+          <w:sz w:val="18"/>
+          <w:lang w:val="en-US"/>
         </w:rPr>
         <w:t>loop_dvk_ipc2 8</w:t>
       </w:r>
@@ -10954,13 +10978,13 @@
         <w:pStyle w:val="code"/>
         <w:rPr>
           <w:sz w:val="18"/>
-          <w:lang w:val="es-ES"/>
-        </w:rPr>
-      </w:pPr>
-      <w:r>
-        <w:rPr>
-          <w:sz w:val="18"/>
-          <w:lang w:val="es-ES"/>
+          <w:lang w:val="en-US"/>
+        </w:rPr>
+      </w:pPr>
+      <w:r>
+        <w:rPr>
+          <w:sz w:val="18"/>
+          <w:lang w:val="en-US"/>
         </w:rPr>
         <w:t>loop_dvk_ipc2 9</w:t>
       </w:r>
@@ -10970,13 +10994,13 @@
         <w:pStyle w:val="code"/>
         <w:rPr>
           <w:sz w:val="18"/>
-          <w:lang w:val="es-ES"/>
-        </w:rPr>
-      </w:pPr>
-      <w:r>
-        <w:rPr>
-          <w:sz w:val="18"/>
-          <w:lang w:val="es-ES"/>
+          <w:lang w:val="en-US"/>
+        </w:rPr>
+      </w:pPr>
+      <w:r>
+        <w:rPr>
+          <w:sz w:val="18"/>
+          <w:lang w:val="en-US"/>
         </w:rPr>
         <w:t>loop_dvk_ipc2 10</w:t>
       </w:r>
@@ -10986,13 +11010,13 @@
         <w:pStyle w:val="code"/>
         <w:rPr>
           <w:sz w:val="18"/>
-          <w:lang w:val="es-ES"/>
-        </w:rPr>
-      </w:pPr>
-      <w:r>
-        <w:rPr>
-          <w:sz w:val="18"/>
-          <w:lang w:val="es-ES"/>
+          <w:lang w:val="en-US"/>
+        </w:rPr>
+      </w:pPr>
+      <w:r>
+        <w:rPr>
+          <w:sz w:val="18"/>
+          <w:lang w:val="en-US"/>
         </w:rPr>
         <w:t>Test notify-receive vs receive-notify</w:t>
       </w:r>
@@ -11002,13 +11026,13 @@
         <w:pStyle w:val="code"/>
         <w:rPr>
           <w:sz w:val="18"/>
-          <w:lang w:val="es-ES"/>
-        </w:rPr>
-      </w:pPr>
-      <w:r>
-        <w:rPr>
-          <w:sz w:val="18"/>
-          <w:lang w:val="es-ES"/>
+          <w:lang w:val="en-US"/>
+        </w:rPr>
+      </w:pPr>
+      <w:r>
+        <w:rPr>
+          <w:sz w:val="18"/>
+          <w:lang w:val="en-US"/>
         </w:rPr>
         <w:t>loop_dvk_ipc3 1</w:t>
       </w:r>
@@ -11018,13 +11042,13 @@
         <w:pStyle w:val="code"/>
         <w:rPr>
           <w:sz w:val="18"/>
-          <w:lang w:val="es-ES"/>
-        </w:rPr>
-      </w:pPr>
-      <w:r>
-        <w:rPr>
-          <w:sz w:val="18"/>
-          <w:lang w:val="es-ES"/>
+          <w:lang w:val="en-US"/>
+        </w:rPr>
+      </w:pPr>
+      <w:r>
+        <w:rPr>
+          <w:sz w:val="18"/>
+          <w:lang w:val="en-US"/>
         </w:rPr>
         <w:t>loop_dvk_ipc3 2</w:t>
       </w:r>
@@ -11034,13 +11058,13 @@
         <w:pStyle w:val="code"/>
         <w:rPr>
           <w:sz w:val="18"/>
-          <w:lang w:val="es-ES"/>
-        </w:rPr>
-      </w:pPr>
-      <w:r>
-        <w:rPr>
-          <w:sz w:val="18"/>
-          <w:lang w:val="es-ES"/>
+          <w:lang w:val="en-US"/>
+        </w:rPr>
+      </w:pPr>
+      <w:r>
+        <w:rPr>
+          <w:sz w:val="18"/>
+          <w:lang w:val="en-US"/>
         </w:rPr>
         <w:t>loop_dvk_ipc3 3</w:t>
       </w:r>
@@ -11050,13 +11074,13 @@
         <w:pStyle w:val="code"/>
         <w:rPr>
           <w:sz w:val="18"/>
-          <w:lang w:val="es-ES"/>
-        </w:rPr>
-      </w:pPr>
-      <w:r>
-        <w:rPr>
-          <w:sz w:val="18"/>
-          <w:lang w:val="es-ES"/>
+          <w:lang w:val="en-US"/>
+        </w:rPr>
+      </w:pPr>
+      <w:r>
+        <w:rPr>
+          <w:sz w:val="18"/>
+          <w:lang w:val="en-US"/>
         </w:rPr>
         <w:t>loop_dvk_ipc3 4</w:t>
       </w:r>
@@ -11066,13 +11090,13 @@
         <w:pStyle w:val="code"/>
         <w:rPr>
           <w:sz w:val="18"/>
-          <w:lang w:val="es-ES"/>
-        </w:rPr>
-      </w:pPr>
-      <w:r>
-        <w:rPr>
-          <w:sz w:val="18"/>
-          <w:lang w:val="es-ES"/>
+          <w:lang w:val="en-US"/>
+        </w:rPr>
+      </w:pPr>
+      <w:r>
+        <w:rPr>
+          <w:sz w:val="18"/>
+          <w:lang w:val="en-US"/>
         </w:rPr>
         <w:t>loop_dvk_ipc3 5</w:t>
       </w:r>
@@ -11082,13 +11106,13 @@
         <w:pStyle w:val="code"/>
         <w:rPr>
           <w:sz w:val="18"/>
-          <w:lang w:val="es-ES"/>
-        </w:rPr>
-      </w:pPr>
-      <w:r>
-        <w:rPr>
-          <w:sz w:val="18"/>
-          <w:lang w:val="es-ES"/>
+          <w:lang w:val="en-US"/>
+        </w:rPr>
+      </w:pPr>
+      <w:r>
+        <w:rPr>
+          <w:sz w:val="18"/>
+          <w:lang w:val="en-US"/>
         </w:rPr>
         <w:t>loop_dvk_ipc3 6</w:t>
       </w:r>
@@ -11098,13 +11122,13 @@
         <w:pStyle w:val="code"/>
         <w:rPr>
           <w:sz w:val="18"/>
-          <w:lang w:val="es-ES"/>
-        </w:rPr>
-      </w:pPr>
-      <w:r>
-        <w:rPr>
-          <w:sz w:val="18"/>
-          <w:lang w:val="es-ES"/>
+          <w:lang w:val="en-US"/>
+        </w:rPr>
+      </w:pPr>
+      <w:r>
+        <w:rPr>
+          <w:sz w:val="18"/>
+          <w:lang w:val="en-US"/>
         </w:rPr>
         <w:t>loop_dvk_ipc3 7</w:t>
       </w:r>
@@ -11114,13 +11138,13 @@
         <w:pStyle w:val="code"/>
         <w:rPr>
           <w:sz w:val="18"/>
-          <w:lang w:val="es-ES"/>
-        </w:rPr>
-      </w:pPr>
-      <w:r>
-        <w:rPr>
-          <w:sz w:val="18"/>
-          <w:lang w:val="es-ES"/>
+          <w:lang w:val="en-US"/>
+        </w:rPr>
+      </w:pPr>
+      <w:r>
+        <w:rPr>
+          <w:sz w:val="18"/>
+          <w:lang w:val="en-US"/>
         </w:rPr>
         <w:t>loop_dvk_ipc3 8</w:t>
       </w:r>
@@ -11130,13 +11154,13 @@
         <w:pStyle w:val="code"/>
         <w:rPr>
           <w:sz w:val="18"/>
-          <w:lang w:val="es-ES"/>
-        </w:rPr>
-      </w:pPr>
-      <w:r>
-        <w:rPr>
-          <w:sz w:val="18"/>
-          <w:lang w:val="es-ES"/>
+          <w:lang w:val="en-US"/>
+        </w:rPr>
+      </w:pPr>
+      <w:r>
+        <w:rPr>
+          <w:sz w:val="18"/>
+          <w:lang w:val="en-US"/>
         </w:rPr>
         <w:t>loop_dvk_ipc3 9</w:t>
       </w:r>
@@ -11146,13 +11170,13 @@
         <w:pStyle w:val="code"/>
         <w:rPr>
           <w:sz w:val="18"/>
-          <w:lang w:val="es-ES"/>
-        </w:rPr>
-      </w:pPr>
-      <w:r>
-        <w:rPr>
-          <w:sz w:val="18"/>
-          <w:lang w:val="es-ES"/>
+          <w:lang w:val="en-US"/>
+        </w:rPr>
+      </w:pPr>
+      <w:r>
+        <w:rPr>
+          <w:sz w:val="18"/>
+          <w:lang w:val="en-US"/>
         </w:rPr>
         <w:t>loop_dvk_ipc3 10</w:t>
       </w:r>
@@ -11162,13 +11186,13 @@
         <w:pStyle w:val="code"/>
         <w:rPr>
           <w:sz w:val="18"/>
-          <w:lang w:val="es-ES"/>
-        </w:rPr>
-      </w:pPr>
-      <w:r>
-        <w:rPr>
-          <w:sz w:val="18"/>
-          <w:lang w:val="es-ES"/>
+          <w:lang w:val="en-US"/>
+        </w:rPr>
+      </w:pPr>
+      <w:r>
+        <w:rPr>
+          <w:sz w:val="18"/>
+          <w:lang w:val="en-US"/>
         </w:rPr>
         <w:t>Test sendrec vs rcvrqst-reply</w:t>
       </w:r>
@@ -11178,13 +11202,13 @@
         <w:pStyle w:val="code"/>
         <w:rPr>
           <w:sz w:val="18"/>
-          <w:lang w:val="es-ES"/>
-        </w:rPr>
-      </w:pPr>
-      <w:r>
-        <w:rPr>
-          <w:sz w:val="18"/>
-          <w:lang w:val="es-ES"/>
+          <w:lang w:val="en-US"/>
+        </w:rPr>
+      </w:pPr>
+      <w:r>
+        <w:rPr>
+          <w:sz w:val="18"/>
+          <w:lang w:val="en-US"/>
         </w:rPr>
         <w:t>loop_dvk_ipc4 1</w:t>
       </w:r>
@@ -11194,13 +11218,13 @@
         <w:pStyle w:val="code"/>
         <w:rPr>
           <w:sz w:val="18"/>
-          <w:lang w:val="es-ES"/>
-        </w:rPr>
-      </w:pPr>
-      <w:r>
-        <w:rPr>
-          <w:sz w:val="18"/>
-          <w:lang w:val="es-ES"/>
+          <w:lang w:val="en-US"/>
+        </w:rPr>
+      </w:pPr>
+      <w:r>
+        <w:rPr>
+          <w:sz w:val="18"/>
+          <w:lang w:val="en-US"/>
         </w:rPr>
         <w:t>loop_dvk_ipc4 2</w:t>
       </w:r>
@@ -11210,13 +11234,13 @@
         <w:pStyle w:val="code"/>
         <w:rPr>
           <w:sz w:val="18"/>
-          <w:lang w:val="es-ES"/>
-        </w:rPr>
-      </w:pPr>
-      <w:r>
-        <w:rPr>
-          <w:sz w:val="18"/>
-          <w:lang w:val="es-ES"/>
+          <w:lang w:val="en-US"/>
+        </w:rPr>
+      </w:pPr>
+      <w:r>
+        <w:rPr>
+          <w:sz w:val="18"/>
+          <w:lang w:val="en-US"/>
         </w:rPr>
         <w:t>loop_dvk_ipc4 3</w:t>
       </w:r>
@@ -11226,13 +11250,13 @@
         <w:pStyle w:val="code"/>
         <w:rPr>
           <w:sz w:val="18"/>
-          <w:lang w:val="es-ES"/>
-        </w:rPr>
-      </w:pPr>
-      <w:r>
-        <w:rPr>
-          <w:sz w:val="18"/>
-          <w:lang w:val="es-ES"/>
+          <w:lang w:val="en-US"/>
+        </w:rPr>
+      </w:pPr>
+      <w:r>
+        <w:rPr>
+          <w:sz w:val="18"/>
+          <w:lang w:val="en-US"/>
         </w:rPr>
         <w:t>loop_dvk_ipc4 4</w:t>
       </w:r>
@@ -11242,13 +11266,13 @@
         <w:pStyle w:val="code"/>
         <w:rPr>
           <w:sz w:val="18"/>
-          <w:lang w:val="es-ES"/>
-        </w:rPr>
-      </w:pPr>
-      <w:r>
-        <w:rPr>
-          <w:sz w:val="18"/>
-          <w:lang w:val="es-ES"/>
+          <w:lang w:val="en-US"/>
+        </w:rPr>
+      </w:pPr>
+      <w:r>
+        <w:rPr>
+          <w:sz w:val="18"/>
+          <w:lang w:val="en-US"/>
         </w:rPr>
         <w:t>loop_dvk_ipc4 5</w:t>
       </w:r>
@@ -11258,13 +11282,13 @@
         <w:pStyle w:val="code"/>
         <w:rPr>
           <w:sz w:val="18"/>
-          <w:lang w:val="es-ES"/>
-        </w:rPr>
-      </w:pPr>
-      <w:r>
-        <w:rPr>
-          <w:sz w:val="18"/>
-          <w:lang w:val="es-ES"/>
+          <w:lang w:val="en-US"/>
+        </w:rPr>
+      </w:pPr>
+      <w:r>
+        <w:rPr>
+          <w:sz w:val="18"/>
+          <w:lang w:val="en-US"/>
         </w:rPr>
         <w:t>loop_dvk_ipc4 6</w:t>
       </w:r>
@@ -11274,13 +11298,13 @@
         <w:pStyle w:val="code"/>
         <w:rPr>
           <w:sz w:val="18"/>
-          <w:lang w:val="es-ES"/>
-        </w:rPr>
-      </w:pPr>
-      <w:r>
-        <w:rPr>
-          <w:sz w:val="18"/>
-          <w:lang w:val="es-ES"/>
+          <w:lang w:val="en-US"/>
+        </w:rPr>
+      </w:pPr>
+      <w:r>
+        <w:rPr>
+          <w:sz w:val="18"/>
+          <w:lang w:val="en-US"/>
         </w:rPr>
         <w:t>loop_dvk_ipc4 7</w:t>
       </w:r>
@@ -11290,13 +11314,13 @@
         <w:pStyle w:val="code"/>
         <w:rPr>
           <w:sz w:val="18"/>
-          <w:lang w:val="es-ES"/>
-        </w:rPr>
-      </w:pPr>
-      <w:r>
-        <w:rPr>
-          <w:sz w:val="18"/>
-          <w:lang w:val="es-ES"/>
+          <w:lang w:val="en-US"/>
+        </w:rPr>
+      </w:pPr>
+      <w:r>
+        <w:rPr>
+          <w:sz w:val="18"/>
+          <w:lang w:val="en-US"/>
         </w:rPr>
         <w:t>loop_dvk_ipc4 8</w:t>
       </w:r>
@@ -11306,13 +11330,13 @@
         <w:pStyle w:val="code"/>
         <w:rPr>
           <w:sz w:val="18"/>
-          <w:lang w:val="es-ES"/>
-        </w:rPr>
-      </w:pPr>
-      <w:r>
-        <w:rPr>
-          <w:sz w:val="18"/>
-          <w:lang w:val="es-ES"/>
+          <w:lang w:val="en-US"/>
+        </w:rPr>
+      </w:pPr>
+      <w:r>
+        <w:rPr>
+          <w:sz w:val="18"/>
+          <w:lang w:val="en-US"/>
         </w:rPr>
         <w:t>loop_dvk_ipc4 9</w:t>
       </w:r>
@@ -11373,8 +11397,6 @@
           <w:lang w:val="es-ES"/>
         </w:rPr>
       </w:pPr>
-      <w:bookmarkStart w:id="16" w:name="_GoBack"/>
-      <w:bookmarkEnd w:id="16"/>
       <w:r>
         <w:rPr>
           <w:b/>
@@ -12255,13 +12277,13 @@
           <w:color w:val="000000"/>
           <w:sz w:val="18"/>
           <w:szCs w:val="20"/>
-          <w:lang w:val="es-ES" w:eastAsia="x-none"/>
-        </w:rPr>
-      </w:pPr>
-      <w:r>
-        <w:rPr>
-          <w:sz w:val="18"/>
-          <w:lang w:val="es-ES"/>
+          <w:lang w:val="en-US" w:eastAsia="x-none"/>
+        </w:rPr>
+      </w:pPr>
+      <w:r>
+        <w:rPr>
+          <w:sz w:val="18"/>
+          <w:lang w:val="en-US"/>
         </w:rPr>
         <w:br w:type="page"/>
       </w:r>
@@ -12330,13 +12352,13 @@
       <w:pPr>
         <w:rPr>
           <w:b/>
-          <w:lang w:val="en-US"/>
+          <w:lang w:val="es-ES"/>
         </w:rPr>
       </w:pPr>
       <w:r>
         <w:rPr>
           <w:b/>
-          <w:lang w:val="en-US"/>
+          <w:lang w:val="es-ES"/>
         </w:rPr>
         <w:t>EN NODE0</w:t>
       </w:r>
@@ -12347,7 +12369,7 @@
         <w:rPr>
           <w:b/>
           <w:sz w:val="18"/>
-          <w:lang w:val="en-US"/>
+          <w:lang w:val="es-ES"/>
         </w:rPr>
       </w:pPr>
       <w:proofErr w:type="gramStart"/>
@@ -12355,7 +12377,7 @@
         <w:rPr>
           <w:b/>
           <w:sz w:val="18"/>
-          <w:lang w:val="en-US"/>
+          <w:lang w:val="es-ES"/>
         </w:rPr>
         <w:t>cd</w:t>
       </w:r>
@@ -12364,17 +12386,9 @@
         <w:rPr>
           <w:b/>
           <w:sz w:val="18"/>
-          <w:lang w:val="en-US"/>
-        </w:rPr>
-        <w:t xml:space="preserve"> </w:t>
-      </w:r>
-      <w:r>
-        <w:rPr>
-          <w:b/>
-          <w:sz w:val="18"/>
-          <w:lang w:val="en-US"/>
-        </w:rPr>
-        <w:t>/usr/src/dvs/dvk-proxies/test</w:t>
+          <w:lang w:val="es-ES"/>
+        </w:rPr>
+        <w:t xml:space="preserve"> /usr/src/dvs/dvk-proxies/test</w:t>
       </w:r>
     </w:p>
     <w:p>
@@ -14425,13 +14439,13 @@
         <w:pStyle w:val="code"/>
         <w:rPr>
           <w:sz w:val="18"/>
-          <w:lang w:val="es-ES"/>
-        </w:rPr>
-      </w:pPr>
-      <w:r>
-        <w:rPr>
-          <w:sz w:val="18"/>
-          <w:lang w:val="es-ES"/>
+          <w:lang w:val="en-US"/>
+        </w:rPr>
+      </w:pPr>
+      <w:r>
+        <w:rPr>
+          <w:sz w:val="18"/>
+          <w:lang w:val="en-US"/>
         </w:rPr>
         <w:t>root@node0:/usr/src/dvs/dvk-proxies/test#</w:t>
       </w:r>
@@ -14441,7 +14455,7 @@
         <w:pStyle w:val="code"/>
         <w:rPr>
           <w:sz w:val="18"/>
-          <w:lang w:val="es-ES"/>
+          <w:lang w:val="en-US"/>
         </w:rPr>
       </w:pPr>
     </w:p>
@@ -15753,13 +15767,13 @@
         <w:pStyle w:val="code"/>
         <w:rPr>
           <w:sz w:val="18"/>
-          <w:lang w:val="en-US"/>
-        </w:rPr>
-      </w:pPr>
-      <w:r>
-        <w:rPr>
-          <w:sz w:val="18"/>
-          <w:lang w:val="en-US"/>
+          <w:lang w:val="es-ES"/>
+        </w:rPr>
+      </w:pPr>
+      <w:r>
+        <w:rPr>
+          <w:sz w:val="18"/>
+          <w:lang w:val="es-ES"/>
         </w:rPr>
         <w:t>CHILD 0: exiting</w:t>
       </w:r>
@@ -15769,13 +15783,13 @@
         <w:pStyle w:val="code"/>
         <w:rPr>
           <w:sz w:val="18"/>
-          <w:lang w:val="en-US"/>
-        </w:rPr>
-      </w:pPr>
-      <w:r>
-        <w:rPr>
-          <w:sz w:val="18"/>
-          <w:lang w:val="en-US"/>
+          <w:lang w:val="es-ES"/>
+        </w:rPr>
+      </w:pPr>
+      <w:r>
+        <w:rPr>
+          <w:sz w:val="18"/>
+          <w:lang w:val="es-ES"/>
         </w:rPr>
         <w:t>MAIN CLIENT END</w:t>
       </w:r>
@@ -15785,7 +15799,7 @@
         <w:pStyle w:val="code"/>
         <w:rPr>
           <w:sz w:val="18"/>
-          <w:lang w:val="en-US"/>
+          <w:lang w:val="es-ES"/>
         </w:rPr>
       </w:pPr>
     </w:p>
@@ -15796,13 +15810,13 @@
           <w:color w:val="000000"/>
           <w:sz w:val="18"/>
           <w:szCs w:val="20"/>
-          <w:lang w:val="en-US" w:eastAsia="x-none"/>
-        </w:rPr>
-      </w:pPr>
-      <w:r>
-        <w:rPr>
-          <w:sz w:val="18"/>
-          <w:lang w:val="en-US"/>
+          <w:lang w:val="es-ES" w:eastAsia="x-none"/>
+        </w:rPr>
+      </w:pPr>
+      <w:r>
+        <w:rPr>
+          <w:sz w:val="18"/>
+          <w:lang w:val="es-ES"/>
         </w:rPr>
         <w:br w:type="page"/>
       </w:r>
@@ -15833,7 +15847,7 @@
       <w:pPr>
         <w:rPr>
           <w:b/>
-          <w:lang w:val="en-US"/>
+          <w:lang w:val="es-ES"/>
         </w:rPr>
       </w:pPr>
     </w:p>
@@ -15841,30 +15855,23 @@
       <w:pPr>
         <w:rPr>
           <w:b/>
-          <w:lang w:val="en-US"/>
+          <w:lang w:val="es-ES"/>
         </w:rPr>
       </w:pPr>
       <w:r>
         <w:rPr>
           <w:b/>
-          <w:lang w:val="en-US"/>
-        </w:rPr>
-        <w:t>E</w:t>
-      </w:r>
-      <w:r>
-        <w:rPr>
-          <w:b/>
-          <w:lang w:val="en-US"/>
-        </w:rPr>
-        <w:t>N NODE0</w:t>
-      </w:r>
-    </w:p>
-    <w:p>
-      <w:pPr>
-        <w:pStyle w:val="code"/>
-        <w:rPr>
-          <w:sz w:val="18"/>
-          <w:lang w:val="en-US"/>
+          <w:lang w:val="es-ES"/>
+        </w:rPr>
+        <w:t>EN NODE0</w:t>
+      </w:r>
+    </w:p>
+    <w:p>
+      <w:pPr>
+        <w:pStyle w:val="code"/>
+        <w:rPr>
+          <w:sz w:val="18"/>
+          <w:lang w:val="es-ES"/>
         </w:rPr>
       </w:pPr>
     </w:p>
@@ -17706,14 +17713,14 @@
         <w:rPr>
           <w:b/>
           <w:sz w:val="18"/>
-          <w:lang w:val="en-US"/>
+          <w:lang w:val="es-ES"/>
         </w:rPr>
       </w:pPr>
       <w:r>
         <w:rPr>
           <w:b/>
           <w:sz w:val="18"/>
-          <w:lang w:val="en-US"/>
+          <w:lang w:val="es-ES"/>
         </w:rPr>
         <w:t>EN NODE1</w:t>
       </w:r>
@@ -17724,7 +17731,7 @@
         <w:rPr>
           <w:b/>
           <w:sz w:val="18"/>
-          <w:lang w:val="en-US"/>
+          <w:lang w:val="es-ES"/>
         </w:rPr>
       </w:pPr>
     </w:p>
@@ -17734,14 +17741,14 @@
         <w:rPr>
           <w:b/>
           <w:sz w:val="18"/>
-          <w:lang w:val="en-US"/>
+          <w:lang w:val="es-ES"/>
         </w:rPr>
       </w:pPr>
       <w:r>
         <w:rPr>
           <w:b/>
           <w:sz w:val="18"/>
-          <w:lang w:val="en-US"/>
+          <w:lang w:val="es-ES"/>
         </w:rPr>
         <w:t>root@node1:/usr/src/dvs/dvk-proxies/test#</w:t>
       </w:r>
@@ -17759,7 +17766,7 @@
         <w:rPr>
           <w:b/>
           <w:sz w:val="18"/>
-          <w:lang w:val="en-US"/>
+          <w:lang w:val="es-ES"/>
         </w:rPr>
         <w:t xml:space="preserve"> </w:t>
       </w:r>
@@ -19221,7 +19228,7 @@
       </w:r>
     </w:p>
   </w:comment>
-  <w:comment w:id="13" w:author="Usuario" w:date="2019-02-17T10:05:00Z" w:initials="U">
+  <w:comment w:id="13" w:author="Usuario" w:date="2020-06-24T20:45:00Z" w:initials="U">
     <w:p>
       <w:pPr>
         <w:pStyle w:val="Textocomentario"/>
@@ -19233,7 +19240,13 @@
         <w:annotationRef/>
       </w:r>
       <w:r>
-        <w:t>ATENCION MUY IMPORTANTE. HAY UN DOBLE PUNTO . ES DECIR PUNTO ESPACIO PUNTO</w:t>
+        <w:t xml:space="preserve">ATENCION MUY IMPORTANTE. HAY UN PUNTO </w:t>
+      </w:r>
+      <w:r>
+        <w:t xml:space="preserve"> ADELANTE CON ESPACIO</w:t>
+      </w:r>
+      <w:r>
+        <w:t>. ES DECIR PUNTO ESPACIO PUNTO</w:t>
       </w:r>
     </w:p>
   </w:comment>
@@ -19253,7 +19266,7 @@
       </w:r>
     </w:p>
   </w:comment>
-  <w:comment w:id="15" w:author="Usuario" w:date="2019-02-17T08:57:00Z" w:initials="U">
+  <w:comment w:id="16" w:author="Usuario" w:date="2019-02-17T08:57:00Z" w:initials="U">
     <w:p>
       <w:pPr>
         <w:pStyle w:val="Textocomentario"/>
@@ -19265,10 +19278,7 @@
         <w:annotationRef/>
       </w:r>
       <w:r>
-        <w:t>El comando nsenter permite ejecutar un proceso dentro de un NAMESPACE.</w:t>
-      </w:r>
-      <w:r>
-        <w:t xml:space="preserve"> La opción –p indica que se crea un nuevo namespace para los PIDs y la opción –t indica que se utilice el namaspace del proceso indicado, en este caso 536. Cada tests se realiza 10 veces y dentro de cada uno se realizan 50x2  transferencias de mensajes (ida  y vuelta) utilizando diferentes primitivas entre cliente y servidor</w:t>
+        <w:t>El comando nsenter permite ejecutar un proceso dentro de un NAMESPACE. La opción –p indica que se crea un nuevo namespace para los PIDs y la opción –t indica que se utilice el namaspace del proceso indicado, en este caso 536. Cada tests se realiza 10 veces y dentro de cada uno se realizan 50x2  transferencias de mensajes (ida  y vuelta) utilizando diferentes primitivas entre cliente y servidor</w:t>
       </w:r>
     </w:p>
   </w:comment>

</xml_diff>

<commit_message>
Actualizacion de documentacion 10-07-20
</commit_message>
<xml_diff>
--- a/doc/MAQUETA DE DVS.docx
+++ b/doc/MAQUETA DE DVS.docx
@@ -30,7 +30,19 @@
         <w:rPr>
           <w:lang w:val="es-ES"/>
         </w:rPr>
-        <w:t>Se utiliza VMWARE Workstation 12.</w:t>
+        <w:t>Se utiliza VMWARE Workstation 1</w:t>
+      </w:r>
+      <w:r>
+        <w:rPr>
+          <w:lang w:val="es-ES"/>
+        </w:rPr>
+        <w:t>5</w:t>
+      </w:r>
+      <w:r>
+        <w:rPr>
+          <w:lang w:val="es-ES"/>
+        </w:rPr>
+        <w:t>.</w:t>
       </w:r>
     </w:p>
     <w:p>
@@ -191,12 +203,12 @@
       <w:pPr>
         <w:pStyle w:val="code"/>
         <w:rPr>
-          <w:lang w:val="es-ES"/>
-        </w:rPr>
-      </w:pPr>
-      <w:r>
-        <w:rPr>
-          <w:lang w:val="es-ES"/>
+          <w:lang w:val="en-US"/>
+        </w:rPr>
+      </w:pPr>
+      <w:r>
+        <w:rPr>
+          <w:lang w:val="en-US"/>
         </w:rPr>
         <w:t>root@node0:/usr/src/dvs/dvs-apps# cat /etc/network/interfaces</w:t>
       </w:r>
@@ -2278,7 +2290,13 @@
         <w:t>└─</w:t>
       </w:r>
       <w:r>
-        <w:t>─ dvs</w:t>
+        <w:t xml:space="preserve">─ </w:t>
+      </w:r>
+      <w:r>
+        <w:rPr>
+          <w:b/>
+        </w:rPr>
+        <w:t>dvs</w:t>
       </w:r>
       <w:r>
         <w:tab/>
@@ -2340,9 +2358,15 @@
         <w:t xml:space="preserve">├── </w:t>
       </w:r>
       <w:r>
+        <w:rPr>
+          <w:b/>
+        </w:rPr>
         <w:t>linux-4.9.88</w:t>
       </w:r>
       <w:r>
+        <w:rPr>
+          <w:b/>
+        </w:rPr>
         <w:tab/>
         <w:t>&lt;&lt; Linux kernel modified source programs</w:t>
       </w:r>
@@ -8261,14 +8285,14 @@
         <w:pStyle w:val="code"/>
         <w:rPr>
           <w:sz w:val="18"/>
-          <w:lang w:val="es-ES"/>
+          <w:lang w:val="en-US"/>
         </w:rPr>
       </w:pPr>
       <w:commentRangeStart w:id="9"/>
       <w:r>
         <w:rPr>
           <w:sz w:val="18"/>
-          <w:lang w:val="es-ES"/>
+          <w:lang w:val="en-US"/>
         </w:rPr>
         <w:t xml:space="preserve">ADDNODE Enter para continuar... </w:t>
       </w:r>
@@ -8278,14 +8302,14 @@
         <w:pStyle w:val="code"/>
         <w:rPr>
           <w:sz w:val="18"/>
-          <w:lang w:val="es-ES"/>
-        </w:rPr>
-      </w:pPr>
-      <w:proofErr w:type="gramStart"/>
-      <w:r>
-        <w:rPr>
-          <w:sz w:val="18"/>
-          <w:lang w:val="es-ES"/>
+          <w:lang w:val="en-US"/>
+        </w:rPr>
+      </w:pPr>
+      <w:proofErr w:type="gramStart"/>
+      <w:r>
+        <w:rPr>
+          <w:sz w:val="18"/>
+          <w:lang w:val="en-US"/>
         </w:rPr>
         <w:t>dcid=</w:t>
       </w:r>
@@ -8293,7 +8317,7 @@
       <w:r>
         <w:rPr>
           <w:sz w:val="18"/>
-          <w:lang w:val="es-ES"/>
+          <w:lang w:val="en-US"/>
         </w:rPr>
         <w:t>0</w:t>
       </w:r>
@@ -10107,7 +10131,7 @@
         <w:pStyle w:val="code"/>
         <w:rPr>
           <w:sz w:val="18"/>
-          <w:lang w:val="es-AR"/>
+          <w:lang w:val="en-US"/>
         </w:rPr>
       </w:pPr>
       <w:r>
@@ -10332,29 +10356,29 @@
         <w:pStyle w:val="code"/>
         <w:rPr>
           <w:sz w:val="18"/>
-          <w:lang w:val="es-ES"/>
-        </w:rPr>
-      </w:pPr>
-      <w:r>
-        <w:rPr>
-          <w:sz w:val="18"/>
-          <w:lang w:val="es-ES"/>
-        </w:rPr>
-        <w:t xml:space="preserve">root@node1:/usr/src/dvs/dvk-tests# cd </w:t>
-      </w:r>
-      <w:proofErr w:type="gramStart"/>
-      <w:r>
-        <w:rPr>
-          <w:sz w:val="18"/>
-          <w:lang w:val="es-ES"/>
-        </w:rPr>
-        <w:t>..</w:t>
-      </w:r>
-      <w:proofErr w:type="gramEnd"/>
-      <w:r>
-        <w:rPr>
-          <w:sz w:val="18"/>
-          <w:lang w:val="es-ES"/>
+          <w:lang w:val="en-US"/>
+        </w:rPr>
+      </w:pPr>
+      <w:r>
+        <w:rPr>
+          <w:sz w:val="18"/>
+          <w:lang w:val="en-US"/>
+        </w:rPr>
+        <w:t xml:space="preserve">root@node1:/usr/src/dvs/dvk-tests# </w:t>
+      </w:r>
+      <w:proofErr w:type="gramStart"/>
+      <w:r>
+        <w:rPr>
+          <w:sz w:val="18"/>
+          <w:lang w:val="en-US"/>
+        </w:rPr>
+        <w:t>cd ..</w:t>
+      </w:r>
+      <w:proofErr w:type="gramEnd"/>
+      <w:r>
+        <w:rPr>
+          <w:sz w:val="18"/>
+          <w:lang w:val="en-US"/>
         </w:rPr>
         <w:t>/dvs-apps/dc_init/</w:t>
       </w:r>
@@ -10404,8 +10428,6 @@
         </w:rPr>
         <w:t>DC0.sh</w:t>
       </w:r>
-      <w:bookmarkStart w:id="15" w:name="_GoBack"/>
-      <w:bookmarkEnd w:id="15"/>
     </w:p>
     <w:p>
       <w:pPr>
@@ -10625,7 +10647,7 @@
         </w:rPr>
         <w:t xml:space="preserve">root@node0:/usr/src/dvs/dvk-loops# </w:t>
       </w:r>
-      <w:commentRangeStart w:id="16"/>
+      <w:commentRangeStart w:id="15"/>
       <w:r>
         <w:rPr>
           <w:sz w:val="18"/>
@@ -10633,7 +10655,7 @@
         </w:rPr>
         <w:t>nsenter -p -t$DC0 loop_dvk_ipc.sh 50</w:t>
       </w:r>
-      <w:commentRangeEnd w:id="16"/>
+      <w:commentRangeEnd w:id="15"/>
       <w:r>
         <w:rPr>
           <w:rStyle w:val="Refdecomentario"/>
@@ -10641,7 +10663,7 @@
           <w:color w:val="auto"/>
           <w:lang w:val="es-AR" w:eastAsia="en-US"/>
         </w:rPr>
-        <w:commentReference w:id="16"/>
+        <w:commentReference w:id="15"/>
       </w:r>
     </w:p>
     <w:p>
@@ -12295,6 +12317,7 @@
           <w:lang w:val="es-ES"/>
         </w:rPr>
       </w:pPr>
+      <w:bookmarkStart w:id="16" w:name="_GoBack"/>
       <w:r>
         <w:rPr>
           <w:lang w:val="es-ES"/>
@@ -12309,6 +12332,7 @@
         <w:t>REMOTOS</w:t>
       </w:r>
     </w:p>
+    <w:bookmarkEnd w:id="16"/>
     <w:p>
       <w:pPr>
         <w:pStyle w:val="code"/>
@@ -12369,7 +12393,7 @@
         <w:rPr>
           <w:b/>
           <w:sz w:val="18"/>
-          <w:lang w:val="es-ES"/>
+          <w:lang w:val="en-US"/>
         </w:rPr>
       </w:pPr>
       <w:proofErr w:type="gramStart"/>
@@ -12377,7 +12401,7 @@
         <w:rPr>
           <w:b/>
           <w:sz w:val="18"/>
-          <w:lang w:val="es-ES"/>
+          <w:lang w:val="en-US"/>
         </w:rPr>
         <w:t>cd</w:t>
       </w:r>
@@ -12386,7 +12410,7 @@
         <w:rPr>
           <w:b/>
           <w:sz w:val="18"/>
-          <w:lang w:val="es-ES"/>
+          <w:lang w:val="en-US"/>
         </w:rPr>
         <w:t xml:space="preserve"> /usr/src/dvs/dvk-proxies/test</w:t>
       </w:r>
@@ -19240,13 +19264,7 @@
         <w:annotationRef/>
       </w:r>
       <w:r>
-        <w:t xml:space="preserve">ATENCION MUY IMPORTANTE. HAY UN PUNTO </w:t>
-      </w:r>
-      <w:r>
-        <w:t xml:space="preserve"> ADELANTE CON ESPACIO</w:t>
-      </w:r>
-      <w:r>
-        <w:t>. ES DECIR PUNTO ESPACIO PUNTO</w:t>
+        <w:t>ATENCION MUY IMPORTANTE. HAY UN PUNTO  ADELANTE CON ESPACIO. ES DECIR PUNTO ESPACIO PUNTO</w:t>
       </w:r>
     </w:p>
   </w:comment>
@@ -19266,7 +19284,7 @@
       </w:r>
     </w:p>
   </w:comment>
-  <w:comment w:id="16" w:author="Usuario" w:date="2019-02-17T08:57:00Z" w:initials="U">
+  <w:comment w:id="15" w:author="Usuario" w:date="2019-02-17T08:57:00Z" w:initials="U">
     <w:p>
       <w:pPr>
         <w:pStyle w:val="Textocomentario"/>

</xml_diff>

<commit_message>
Unificacion de interfaces IPC-IOCTL 23-07-20
</commit_message>
<xml_diff>
--- a/doc/MAQUETA DE DVS.docx
+++ b/doc/MAQUETA DE DVS.docx
@@ -13848,8 +13848,6 @@
           <w:lang w:val="es-ES"/>
         </w:rPr>
       </w:pPr>
-      <w:bookmarkStart w:id="13" w:name="_GoBack"/>
-      <w:bookmarkEnd w:id="13"/>
       <w:r>
         <w:rPr>
           <w:lang w:val="es-ES"/>
@@ -15070,7 +15068,7 @@
         </w:rPr>
         <w:t xml:space="preserve"># </w:t>
       </w:r>
-      <w:commentRangeStart w:id="14"/>
+      <w:commentRangeStart w:id="13"/>
       <w:r>
         <w:rPr>
           <w:sz w:val="18"/>
@@ -15100,7 +15098,7 @@
         </w:rPr>
         <w:t>DC0.sh</w:t>
       </w:r>
-      <w:commentRangeEnd w:id="14"/>
+      <w:commentRangeEnd w:id="13"/>
       <w:r>
         <w:rPr>
           <w:rStyle w:val="Refdecomentario"/>
@@ -15108,7 +15106,7 @@
           <w:color w:val="auto"/>
           <w:lang w:val="es-AR" w:eastAsia="en-US"/>
         </w:rPr>
-        <w:commentReference w:id="14"/>
+        <w:commentReference w:id="13"/>
       </w:r>
     </w:p>
     <w:p>
@@ -15225,7 +15223,7 @@
           <w:lang w:val="en-US"/>
         </w:rPr>
       </w:pPr>
-      <w:commentRangeStart w:id="15"/>
+      <w:commentRangeStart w:id="14"/>
       <w:r>
         <w:rPr>
           <w:b/>
@@ -15234,7 +15232,7 @@
         </w:rPr>
         <w:t>536</w:t>
       </w:r>
-      <w:commentRangeEnd w:id="15"/>
+      <w:commentRangeEnd w:id="14"/>
       <w:r>
         <w:rPr>
           <w:rStyle w:val="Refdecomentario"/>
@@ -15242,7 +15240,7 @@
           <w:color w:val="auto"/>
           <w:lang w:val="es-AR" w:eastAsia="en-US"/>
         </w:rPr>
-        <w:commentReference w:id="15"/>
+        <w:commentReference w:id="14"/>
       </w:r>
     </w:p>
     <w:p>
@@ -16345,7 +16343,7 @@
         </w:rPr>
         <w:t xml:space="preserve">-loops# </w:t>
       </w:r>
-      <w:commentRangeStart w:id="16"/>
+      <w:commentRangeStart w:id="15"/>
       <w:proofErr w:type="spellStart"/>
       <w:r>
         <w:rPr>
@@ -16360,9 +16358,25 @@
           <w:sz w:val="18"/>
           <w:lang w:val="en-US"/>
         </w:rPr>
-        <w:t xml:space="preserve"> -p -t$DC0 loop_dvk_ipc.sh 50</w:t>
-      </w:r>
-      <w:commentRangeEnd w:id="16"/>
+        <w:t xml:space="preserve"> -p -t$DC0 </w:t>
+      </w:r>
+      <w:r>
+        <w:rPr>
+          <w:sz w:val="18"/>
+          <w:lang w:val="en-US"/>
+        </w:rPr>
+        <w:t>./</w:t>
+      </w:r>
+      <w:bookmarkStart w:id="16" w:name="_GoBack"/>
+      <w:bookmarkEnd w:id="16"/>
+      <w:r>
+        <w:rPr>
+          <w:sz w:val="18"/>
+          <w:lang w:val="en-US"/>
+        </w:rPr>
+        <w:t>loop_dvk_ipc.sh 50</w:t>
+      </w:r>
+      <w:commentRangeEnd w:id="15"/>
       <w:r>
         <w:rPr>
           <w:rStyle w:val="Refdecomentario"/>
@@ -16370,7 +16384,7 @@
           <w:color w:val="auto"/>
           <w:lang w:val="es-AR" w:eastAsia="en-US"/>
         </w:rPr>
-        <w:commentReference w:id="16"/>
+        <w:commentReference w:id="15"/>
       </w:r>
     </w:p>
     <w:p>
@@ -32913,7 +32927,7 @@
       </w:r>
     </w:p>
   </w:comment>
-  <w:comment w:id="14" w:author="Usuario" w:date="2020-06-24T20:45:00Z" w:initials="U">
+  <w:comment w:id="13" w:author="Usuario" w:date="2020-06-24T20:45:00Z" w:initials="U">
     <w:p>
       <w:pPr>
         <w:pStyle w:val="Textocomentario"/>
@@ -32929,7 +32943,7 @@
       </w:r>
     </w:p>
   </w:comment>
-  <w:comment w:id="15" w:author="Usuario" w:date="2019-02-17T10:05:00Z" w:initials="U">
+  <w:comment w:id="14" w:author="Usuario" w:date="2019-02-17T10:05:00Z" w:initials="U">
     <w:p>
       <w:pPr>
         <w:pStyle w:val="Textocomentario"/>
@@ -32953,7 +32967,7 @@
       </w:r>
     </w:p>
   </w:comment>
-  <w:comment w:id="16" w:author="Usuario" w:date="2019-02-17T08:57:00Z" w:initials="U">
+  <w:comment w:id="15" w:author="Usuario" w:date="2019-02-17T08:57:00Z" w:initials="U">
     <w:p>
       <w:pPr>
         <w:pStyle w:val="Textocomentario"/>

</xml_diff>